<commit_message>
C'est la fin ! J'ai corrigé le rapport, fait le pdf et le tar.gz Je vais rendre sur cyberlearn.
 Modifications qui seront validées :
	nouveau fichier: groupe10.tar.gz
	modifié:         rapport/Game Of Life.docx
	nouveau fichier: rapport/Game Of Life.pdf
	nouveau fichier: rapport/screenshot.png
	modifié:         src/gfx_example/gfx_example
	modifié:         src/test_escape.sh
</commit_message>
<xml_diff>
--- a/rapport/Game Of Life.docx
+++ b/rapport/Game Of Life.docx
@@ -1,6 +1,6 @@
 
 <file path=word/document.xml><?xml version="1.0" encoding="utf-8"?>
-<w:document xmlns:wpc="http://schemas.microsoft.com/office/word/2010/wordprocessingCanvas" xmlns:cx="http://schemas.microsoft.com/office/drawing/2014/chartex" xmlns:cx1="http://schemas.microsoft.com/office/drawing/2015/9/8/chartex" xmlns:cx2="http://schemas.microsoft.com/office/drawing/2015/10/21/chartex" xmlns:mc="http://schemas.openxmlformats.org/markup-compatibility/2006" xmlns:o="urn:schemas-microsoft-com:office:office" xmlns:r="http://schemas.openxmlformats.org/officeDocument/2006/relationships" xmlns:m="http://schemas.openxmlformats.org/officeDocument/2006/math" xmlns:v="urn:schemas-microsoft-com:vml" xmlns:wp14="http://schemas.microsoft.com/office/word/2010/wordprocessingDrawing" xmlns:wp="http://schemas.openxmlformats.org/drawingml/2006/wordprocessingDrawing" xmlns:w10="urn:schemas-microsoft-com:office:word" xmlns:w="http://schemas.openxmlformats.org/wordprocessingml/2006/main" xmlns:w14="http://schemas.microsoft.com/office/word/2010/wordml" xmlns:w15="http://schemas.microsoft.com/office/word/2012/wordml" xmlns:w16se="http://schemas.microsoft.com/office/word/2015/wordml/symex" xmlns:wpg="http://schemas.microsoft.com/office/word/2010/wordprocessingGroup" xmlns:wpi="http://schemas.microsoft.com/office/word/2010/wordprocessingInk" xmlns:wne="http://schemas.microsoft.com/office/word/2006/wordml" xmlns:wps="http://schemas.microsoft.com/office/word/2010/wordprocessingShape" mc:Ignorable="w14 w15 w16se wp14">
+<w:document xmlns:wpc="http://schemas.microsoft.com/office/word/2010/wordprocessingCanvas" xmlns:mc="http://schemas.openxmlformats.org/markup-compatibility/2006" xmlns:o="urn:schemas-microsoft-com:office:office" xmlns:r="http://schemas.openxmlformats.org/officeDocument/2006/relationships" xmlns:m="http://schemas.openxmlformats.org/officeDocument/2006/math" xmlns:v="urn:schemas-microsoft-com:vml" xmlns:wp14="http://schemas.microsoft.com/office/word/2010/wordprocessingDrawing" xmlns:wp="http://schemas.openxmlformats.org/drawingml/2006/wordprocessingDrawing" xmlns:w10="urn:schemas-microsoft-com:office:word" xmlns:w="http://schemas.openxmlformats.org/wordprocessingml/2006/main" xmlns:w14="http://schemas.microsoft.com/office/word/2010/wordml" xmlns:w15="http://schemas.microsoft.com/office/word/2012/wordml" xmlns:wpg="http://schemas.microsoft.com/office/word/2010/wordprocessingGroup" xmlns:wpi="http://schemas.microsoft.com/office/word/2010/wordprocessingInk" xmlns:wne="http://schemas.microsoft.com/office/word/2006/wordml" xmlns:wps="http://schemas.microsoft.com/office/word/2010/wordprocessingShape" mc:Ignorable="w14 w15 wp14">
   <w:body>
     <w:p>
       <w:pPr>
@@ -12,8 +12,6 @@
           <w:lang w:val="fr-CH"/>
         </w:rPr>
       </w:pPr>
-      <w:bookmarkStart w:id="0" w:name="_GoBack"/>
-      <w:bookmarkEnd w:id="0"/>
       <w:r>
         <w:rPr>
           <w:rStyle w:val="Rfrenceintense"/>
@@ -76,6 +74,143 @@
       <w:r>
         <w:rPr>
           <w:noProof/>
+        </w:rPr>
+        <mc:AlternateContent>
+          <mc:Choice Requires="wps">
+            <w:drawing>
+              <wp:anchor distT="0" distB="0" distL="114300" distR="114300" simplePos="0" relativeHeight="251660288" behindDoc="0" locked="0" layoutInCell="1" allowOverlap="1" wp14:anchorId="5525B3E3" wp14:editId="635A4564">
+                <wp:simplePos x="0" y="0"/>
+                <wp:positionH relativeFrom="column">
+                  <wp:posOffset>1905</wp:posOffset>
+                </wp:positionH>
+                <wp:positionV relativeFrom="paragraph">
+                  <wp:posOffset>4151224</wp:posOffset>
+                </wp:positionV>
+                <wp:extent cx="5745480" cy="635"/>
+                <wp:effectExtent l="0" t="0" r="0" b="0"/>
+                <wp:wrapSquare wrapText="bothSides"/>
+                <wp:docPr id="2" name="Zone de texte 2"/>
+                <wp:cNvGraphicFramePr/>
+                <a:graphic xmlns:a="http://schemas.openxmlformats.org/drawingml/2006/main">
+                  <a:graphicData uri="http://schemas.microsoft.com/office/word/2010/wordprocessingShape">
+                    <wps:wsp>
+                      <wps:cNvSpPr txBox="1"/>
+                      <wps:spPr>
+                        <a:xfrm>
+                          <a:off x="0" y="0"/>
+                          <a:ext cx="5745480" cy="635"/>
+                        </a:xfrm>
+                        <a:prstGeom prst="rect">
+                          <a:avLst/>
+                        </a:prstGeom>
+                        <a:solidFill>
+                          <a:prstClr val="white"/>
+                        </a:solidFill>
+                        <a:ln>
+                          <a:noFill/>
+                        </a:ln>
+                        <a:effectLst/>
+                      </wps:spPr>
+                      <wps:txbx>
+                        <w:txbxContent>
+                          <w:p>
+                            <w:pPr>
+                              <w:pStyle w:val="Lgende"/>
+                              <w:rPr>
+                                <w:noProof/>
+                              </w:rPr>
+                            </w:pPr>
+                            <w:r>
+                              <w:t xml:space="preserve">Figure </w:t>
+                            </w:r>
+                            <w:r>
+                              <w:fldChar w:fldCharType="begin"/>
+                            </w:r>
+                            <w:r>
+                              <w:instrText xml:space="preserve"> SEQ Figure \* ARABIC </w:instrText>
+                            </w:r>
+                            <w:r>
+                              <w:fldChar w:fldCharType="separate"/>
+                            </w:r>
+                            <w:r>
+                              <w:rPr>
+                                <w:noProof/>
+                              </w:rPr>
+                              <w:t>1</w:t>
+                            </w:r>
+                            <w:r>
+                              <w:fldChar w:fldCharType="end"/>
+                            </w:r>
+                            <w:r>
+                              <w:t xml:space="preserve"> - Capture d'écran du programme en cours d'exécution</w:t>
+                            </w:r>
+                          </w:p>
+                        </w:txbxContent>
+                      </wps:txbx>
+                      <wps:bodyPr rot="0" spcFirstLastPara="0" vertOverflow="overflow" horzOverflow="overflow" vert="horz" wrap="square" lIns="0" tIns="0" rIns="0" bIns="0" numCol="1" spcCol="0" rtlCol="0" fromWordArt="0" anchor="t" anchorCtr="0" forceAA="0" compatLnSpc="1">
+                        <a:prstTxWarp prst="textNoShape">
+                          <a:avLst/>
+                        </a:prstTxWarp>
+                        <a:spAutoFit/>
+                      </wps:bodyPr>
+                    </wps:wsp>
+                  </a:graphicData>
+                </a:graphic>
+              </wp:anchor>
+            </w:drawing>
+          </mc:Choice>
+          <mc:Fallback>
+            <w:pict>
+              <v:shapetype w14:anchorId="5525B3E3" id="_x0000_t202" coordsize="21600,21600" o:spt="202" path="m,l,21600r21600,l21600,xe">
+                <v:stroke joinstyle="miter"/>
+                <v:path gradientshapeok="t" o:connecttype="rect"/>
+              </v:shapetype>
+              <v:shape id="Zone de texte 2" o:spid="_x0000_s1026" type="#_x0000_t202" style="position:absolute;left:0;text-align:left;margin-left:.15pt;margin-top:326.85pt;width:452.4pt;height:.05pt;z-index:251660288;visibility:visible;mso-wrap-style:square;mso-wrap-distance-left:9pt;mso-wrap-distance-top:0;mso-wrap-distance-right:9pt;mso-wrap-distance-bottom:0;mso-position-horizontal:absolute;mso-position-horizontal-relative:text;mso-position-vertical:absolute;mso-position-vertical-relative:text;v-text-anchor:top" o:gfxdata="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" stroked="f">
+                <v:textbox style="mso-fit-shape-to-text:t" inset="0,0,0,0">
+                  <w:txbxContent>
+                    <w:p>
+                      <w:pPr>
+                        <w:pStyle w:val="Lgende"/>
+                        <w:rPr>
+                          <w:noProof/>
+                        </w:rPr>
+                      </w:pPr>
+                      <w:r>
+                        <w:t xml:space="preserve">Figure </w:t>
+                      </w:r>
+                      <w:r>
+                        <w:fldChar w:fldCharType="begin"/>
+                      </w:r>
+                      <w:r>
+                        <w:instrText xml:space="preserve"> SEQ Figure \* ARABIC </w:instrText>
+                      </w:r>
+                      <w:r>
+                        <w:fldChar w:fldCharType="separate"/>
+                      </w:r>
+                      <w:r>
+                        <w:rPr>
+                          <w:noProof/>
+                        </w:rPr>
+                        <w:t>1</w:t>
+                      </w:r>
+                      <w:r>
+                        <w:fldChar w:fldCharType="end"/>
+                      </w:r>
+                      <w:r>
+                        <w:t xml:space="preserve"> - Capture d'écran du programme en cours d'exécution</w:t>
+                      </w:r>
+                    </w:p>
+                  </w:txbxContent>
+                </v:textbox>
+                <w10:wrap type="square"/>
+              </v:shape>
+            </w:pict>
+          </mc:Fallback>
+        </mc:AlternateContent>
+      </w:r>
+      <w:r>
+        <w:rPr>
+          <w:noProof/>
           <w:lang w:val="fr-CH"/>
         </w:rPr>
         <w:br/>
@@ -123,102 +258,68 @@
           <w:lang w:val="fr-CH"/>
         </w:rPr>
       </w:pPr>
-    </w:p>
-    <w:p>
-      <w:pPr>
-        <w:rPr>
-          <w:noProof/>
-          <w:lang w:val="fr-CH"/>
-        </w:rPr>
-      </w:pPr>
-    </w:p>
-    <w:p>
-      <w:pPr>
-        <w:rPr>
-          <w:noProof/>
-          <w:lang w:val="fr-CH"/>
-        </w:rPr>
-      </w:pPr>
-    </w:p>
-    <w:p>
-      <w:pPr>
-        <w:rPr>
-          <w:noProof/>
-          <w:lang w:val="fr-CH"/>
-        </w:rPr>
-      </w:pPr>
-    </w:p>
-    <w:p>
-      <w:pPr>
-        <w:rPr>
-          <w:noProof/>
-          <w:lang w:val="fr-CH"/>
-        </w:rPr>
-      </w:pPr>
-    </w:p>
-    <w:p>
-      <w:pPr>
-        <w:rPr>
-          <w:noProof/>
-          <w:lang w:val="fr-CH"/>
-        </w:rPr>
-      </w:pPr>
-    </w:p>
-    <w:p>
-      <w:pPr>
-        <w:rPr>
-          <w:noProof/>
-          <w:lang w:val="fr-CH"/>
-        </w:rPr>
-      </w:pPr>
-    </w:p>
-    <w:p>
-      <w:pPr>
-        <w:rPr>
-          <w:noProof/>
-          <w:lang w:val="fr-CH"/>
-        </w:rPr>
-      </w:pPr>
-    </w:p>
-    <w:p>
-      <w:pPr>
-        <w:rPr>
-          <w:noProof/>
-          <w:lang w:val="fr-CH"/>
-        </w:rPr>
-      </w:pPr>
-    </w:p>
-    <w:p>
-      <w:pPr>
-        <w:rPr>
-          <w:noProof/>
-          <w:lang w:val="fr-CH"/>
-        </w:rPr>
-      </w:pPr>
-    </w:p>
-    <w:p>
-      <w:pPr>
-        <w:rPr>
-          <w:noProof/>
-          <w:lang w:val="fr-CH"/>
-        </w:rPr>
-      </w:pPr>
-    </w:p>
-    <w:p>
-      <w:pPr>
-        <w:rPr>
-          <w:noProof/>
-          <w:lang w:val="fr-CH"/>
-        </w:rPr>
-      </w:pPr>
-    </w:p>
-    <w:p>
-      <w:pPr>
-        <w:rPr>
-          <w:noProof/>
-          <w:lang w:val="fr-CH"/>
-        </w:rPr>
-      </w:pPr>
+      <w:r>
+        <w:rPr>
+          <w:noProof/>
+          <w:lang w:val="fr-CH" w:eastAsia="fr-CH"/>
+        </w:rPr>
+        <w:drawing>
+          <wp:anchor distT="0" distB="0" distL="114300" distR="114300" simplePos="0" relativeHeight="251658240" behindDoc="0" locked="0" layoutInCell="1" allowOverlap="1" wp14:anchorId="2C54C50C" wp14:editId="08257996">
+            <wp:simplePos x="897147" y="4390845"/>
+            <wp:positionH relativeFrom="margin">
+              <wp:align>center</wp:align>
+            </wp:positionH>
+            <wp:positionV relativeFrom="margin">
+              <wp:align>center</wp:align>
+            </wp:positionV>
+            <wp:extent cx="5745480" cy="3044825"/>
+            <wp:effectExtent l="0" t="0" r="7620" b="3175"/>
+            <wp:wrapSquare wrapText="bothSides"/>
+            <wp:docPr id="1" name="Image 1" descr="C:\Users\Steven\AppData\Local\Microsoft\Windows\INetCache\Content.Word\screenshot.png"/>
+            <wp:cNvGraphicFramePr>
+              <a:graphicFrameLocks xmlns:a="http://schemas.openxmlformats.org/drawingml/2006/main" noChangeAspect="1"/>
+            </wp:cNvGraphicFramePr>
+            <a:graphic xmlns:a="http://schemas.openxmlformats.org/drawingml/2006/main">
+              <a:graphicData uri="http://schemas.openxmlformats.org/drawingml/2006/picture">
+                <pic:pic xmlns:pic="http://schemas.openxmlformats.org/drawingml/2006/picture">
+                  <pic:nvPicPr>
+                    <pic:cNvPr id="0" name="Picture 12" descr="C:\Users\Steven\AppData\Local\Microsoft\Windows\INetCache\Content.Word\screenshot.png"/>
+                    <pic:cNvPicPr>
+                      <a:picLocks noChangeAspect="1" noChangeArrowheads="1"/>
+                    </pic:cNvPicPr>
+                  </pic:nvPicPr>
+                  <pic:blipFill>
+                    <a:blip r:embed="rId8" cstate="print">
+                      <a:extLst>
+                        <a:ext uri="{28A0092B-C50C-407E-A947-70E740481C1C}">
+                          <a14:useLocalDpi xmlns:a14="http://schemas.microsoft.com/office/drawing/2010/main" val="0"/>
+                        </a:ext>
+                      </a:extLst>
+                    </a:blip>
+                    <a:srcRect/>
+                    <a:stretch>
+                      <a:fillRect/>
+                    </a:stretch>
+                  </pic:blipFill>
+                  <pic:spPr bwMode="auto">
+                    <a:xfrm>
+                      <a:off x="0" y="0"/>
+                      <a:ext cx="5745480" cy="3044825"/>
+                    </a:xfrm>
+                    <a:prstGeom prst="rect">
+                      <a:avLst/>
+                    </a:prstGeom>
+                    <a:noFill/>
+                    <a:ln>
+                      <a:noFill/>
+                    </a:ln>
+                  </pic:spPr>
+                </pic:pic>
+              </a:graphicData>
+            </a:graphic>
+          </wp:anchor>
+        </w:drawing>
+      </w:r>
     </w:p>
     <w:p>
       <w:pPr>
@@ -430,7 +531,7 @@
               <w:noProof/>
               <w:sz w:val="22"/>
               <w:szCs w:val="22"/>
-              <w:lang w:eastAsia="fr-FR"/>
+              <w:lang w:val="fr-CH" w:eastAsia="fr-CH"/>
             </w:rPr>
           </w:pPr>
           <w:r>
@@ -454,7 +555,7 @@
             </w:rPr>
             <w:fldChar w:fldCharType="separate"/>
           </w:r>
-          <w:hyperlink w:anchor="_Toc469005828" w:history="1">
+          <w:hyperlink w:anchor="_Toc469060897" w:history="1">
             <w:r>
               <w:rPr>
                 <w:rStyle w:val="Lienhypertexte"/>
@@ -482,7 +583,7 @@
                 <w:noProof/>
                 <w:webHidden/>
               </w:rPr>
-              <w:instrText xml:space="preserve"> PAGEREF _Toc469005828 \h </w:instrText>
+              <w:instrText xml:space="preserve"> PAGEREF _Toc469060897 \h </w:instrText>
             </w:r>
             <w:r>
               <w:rPr>
@@ -526,17 +627,17 @@
               <w:noProof/>
               <w:sz w:val="22"/>
               <w:szCs w:val="22"/>
-              <w:lang w:eastAsia="fr-FR"/>
+              <w:lang w:val="fr-CH" w:eastAsia="fr-CH"/>
             </w:rPr>
           </w:pPr>
-          <w:hyperlink w:anchor="_Toc469005829" w:history="1">
+          <w:hyperlink w:anchor="_Toc469060898" w:history="1">
             <w:r>
               <w:rPr>
                 <w:rStyle w:val="Lienhypertexte"/>
                 <w:noProof/>
-                <w:lang w:val="fr-CH"/>
-              </w:rPr>
-              <w:t>Méthodologie</w:t>
+                <w:lang w:val="fr-CH" w:eastAsia="fr-FR"/>
+              </w:rPr>
+              <w:t>Schéma bloc du programme</w:t>
             </w:r>
             <w:r>
               <w:rPr>
@@ -557,7 +658,7 @@
                 <w:noProof/>
                 <w:webHidden/>
               </w:rPr>
-              <w:instrText xml:space="preserve"> PAGEREF _Toc469005829 \h </w:instrText>
+              <w:instrText xml:space="preserve"> PAGEREF _Toc469060898 \h </w:instrText>
             </w:r>
             <w:r>
               <w:rPr>
@@ -601,17 +702,17 @@
               <w:noProof/>
               <w:sz w:val="22"/>
               <w:szCs w:val="22"/>
-              <w:lang w:eastAsia="fr-FR"/>
+              <w:lang w:val="fr-CH" w:eastAsia="fr-CH"/>
             </w:rPr>
           </w:pPr>
-          <w:hyperlink w:anchor="_Toc469005830" w:history="1">
+          <w:hyperlink w:anchor="_Toc469060899" w:history="1">
             <w:r>
               <w:rPr>
                 <w:rStyle w:val="Lienhypertexte"/>
                 <w:noProof/>
                 <w:lang w:val="fr-CH"/>
               </w:rPr>
-              <w:t>Partie 1</w:t>
+              <w:t>Méthodologie</w:t>
             </w:r>
             <w:r>
               <w:rPr>
@@ -632,7 +733,7 @@
                 <w:noProof/>
                 <w:webHidden/>
               </w:rPr>
-              <w:instrText xml:space="preserve"> PAGEREF _Toc469005830 \h </w:instrText>
+              <w:instrText xml:space="preserve"> PAGEREF _Toc469060899 \h </w:instrText>
             </w:r>
             <w:r>
               <w:rPr>
@@ -652,153 +753,7 @@
                 <w:noProof/>
                 <w:webHidden/>
               </w:rPr>
-              <w:t>3</w:t>
-            </w:r>
-            <w:r>
-              <w:rPr>
-                <w:noProof/>
-                <w:webHidden/>
-              </w:rPr>
-              <w:fldChar w:fldCharType="end"/>
-            </w:r>
-          </w:hyperlink>
-        </w:p>
-        <w:p>
-          <w:pPr>
-            <w:pStyle w:val="TM2"/>
-            <w:tabs>
-              <w:tab w:val="right" w:leader="dot" w:pos="9056"/>
-            </w:tabs>
-            <w:rPr>
-              <w:rFonts w:eastAsiaTheme="minorEastAsia"/>
-              <w:b w:val="0"/>
-              <w:bCs w:val="0"/>
-              <w:noProof/>
-              <w:lang w:eastAsia="fr-FR"/>
-            </w:rPr>
-          </w:pPr>
-          <w:hyperlink w:anchor="_Toc469005831" w:history="1">
-            <w:r>
-              <w:rPr>
-                <w:rStyle w:val="Lienhypertexte"/>
-                <w:noProof/>
-                <w:lang w:val="fr-CH"/>
-              </w:rPr>
-              <w:t>L'initialisation des workers et des structures</w:t>
-            </w:r>
-            <w:r>
-              <w:rPr>
-                <w:noProof/>
-                <w:webHidden/>
-              </w:rPr>
-              <w:tab/>
-            </w:r>
-            <w:r>
-              <w:rPr>
-                <w:noProof/>
-                <w:webHidden/>
-              </w:rPr>
-              <w:fldChar w:fldCharType="begin"/>
-            </w:r>
-            <w:r>
-              <w:rPr>
-                <w:noProof/>
-                <w:webHidden/>
-              </w:rPr>
-              <w:instrText xml:space="preserve"> PAGEREF _Toc469005831 \h </w:instrText>
-            </w:r>
-            <w:r>
-              <w:rPr>
-                <w:noProof/>
-                <w:webHidden/>
-              </w:rPr>
-            </w:r>
-            <w:r>
-              <w:rPr>
-                <w:noProof/>
-                <w:webHidden/>
-              </w:rPr>
-              <w:fldChar w:fldCharType="separate"/>
-            </w:r>
-            <w:r>
-              <w:rPr>
-                <w:noProof/>
-                <w:webHidden/>
-              </w:rPr>
-              <w:t>3</w:t>
-            </w:r>
-            <w:r>
-              <w:rPr>
-                <w:noProof/>
-                <w:webHidden/>
-              </w:rPr>
-              <w:fldChar w:fldCharType="end"/>
-            </w:r>
-          </w:hyperlink>
-        </w:p>
-        <w:p>
-          <w:pPr>
-            <w:pStyle w:val="TM2"/>
-            <w:tabs>
-              <w:tab w:val="right" w:leader="dot" w:pos="9056"/>
-            </w:tabs>
-            <w:rPr>
-              <w:rFonts w:eastAsiaTheme="minorEastAsia"/>
-              <w:b w:val="0"/>
-              <w:bCs w:val="0"/>
-              <w:noProof/>
-              <w:lang w:eastAsia="fr-FR"/>
-            </w:rPr>
-          </w:pPr>
-          <w:hyperlink w:anchor="_Toc469005832" w:history="1">
-            <w:r>
-              <w:rPr>
-                <w:rStyle w:val="Lienhypertexte"/>
-                <w:noProof/>
-                <w:lang w:val="fr-CH"/>
-              </w:rPr>
-              <w:t>Le calcul des threads travailleurs</w:t>
-            </w:r>
-            <w:r>
-              <w:rPr>
-                <w:noProof/>
-                <w:webHidden/>
-              </w:rPr>
-              <w:tab/>
-            </w:r>
-            <w:r>
-              <w:rPr>
-                <w:noProof/>
-                <w:webHidden/>
-              </w:rPr>
-              <w:fldChar w:fldCharType="begin"/>
-            </w:r>
-            <w:r>
-              <w:rPr>
-                <w:noProof/>
-                <w:webHidden/>
-              </w:rPr>
-              <w:instrText xml:space="preserve"> PAGEREF _Toc469005832 \h </w:instrText>
-            </w:r>
-            <w:r>
-              <w:rPr>
-                <w:noProof/>
-                <w:webHidden/>
-              </w:rPr>
-            </w:r>
-            <w:r>
-              <w:rPr>
-                <w:noProof/>
-                <w:webHidden/>
-              </w:rPr>
-              <w:fldChar w:fldCharType="separate"/>
-            </w:r>
-            <w:r>
-              <w:rPr>
-                <w:noProof/>
-                <w:webHidden/>
-              </w:rPr>
-              <w:t>3</w:t>
+              <w:t>4</w:t>
             </w:r>
             <w:r>
               <w:rPr>
@@ -822,17 +777,17 @@
               <w:noProof/>
               <w:sz w:val="22"/>
               <w:szCs w:val="22"/>
-              <w:lang w:eastAsia="fr-FR"/>
+              <w:lang w:val="fr-CH" w:eastAsia="fr-CH"/>
             </w:rPr>
           </w:pPr>
-          <w:hyperlink w:anchor="_Toc469005833" w:history="1">
+          <w:hyperlink w:anchor="_Toc469060900" w:history="1">
             <w:r>
               <w:rPr>
                 <w:rStyle w:val="Lienhypertexte"/>
                 <w:noProof/>
                 <w:lang w:val="fr-CH"/>
               </w:rPr>
-              <w:t>Partie 2</w:t>
+              <w:t>Partie 1</w:t>
             </w:r>
             <w:r>
               <w:rPr>
@@ -853,7 +808,7 @@
                 <w:noProof/>
                 <w:webHidden/>
               </w:rPr>
-              <w:instrText xml:space="preserve"> PAGEREF _Toc469005833 \h </w:instrText>
+              <w:instrText xml:space="preserve"> PAGEREF _Toc469060900 \h </w:instrText>
             </w:r>
             <w:r>
               <w:rPr>
@@ -895,17 +850,17 @@
               <w:b w:val="0"/>
               <w:bCs w:val="0"/>
               <w:noProof/>
-              <w:lang w:eastAsia="fr-FR"/>
+              <w:lang w:val="fr-CH" w:eastAsia="fr-CH"/>
             </w:rPr>
           </w:pPr>
-          <w:hyperlink w:anchor="_Toc469005834" w:history="1">
+          <w:hyperlink w:anchor="_Toc469060901" w:history="1">
             <w:r>
               <w:rPr>
                 <w:rStyle w:val="Lienhypertexte"/>
                 <w:noProof/>
                 <w:lang w:val="fr-CH"/>
               </w:rPr>
-              <w:t>Affichage de la matrice de cellules</w:t>
+              <w:t>L'initialisation des workers et des structures</w:t>
             </w:r>
             <w:r>
               <w:rPr>
@@ -926,7 +881,80 @@
                 <w:noProof/>
                 <w:webHidden/>
               </w:rPr>
-              <w:instrText xml:space="preserve"> PAGEREF _Toc469005834 \h </w:instrText>
+              <w:instrText xml:space="preserve"> PAGEREF _Toc469060901 \h </w:instrText>
+            </w:r>
+            <w:r>
+              <w:rPr>
+                <w:noProof/>
+                <w:webHidden/>
+              </w:rPr>
+            </w:r>
+            <w:r>
+              <w:rPr>
+                <w:noProof/>
+                <w:webHidden/>
+              </w:rPr>
+              <w:fldChar w:fldCharType="separate"/>
+            </w:r>
+            <w:r>
+              <w:rPr>
+                <w:noProof/>
+                <w:webHidden/>
+              </w:rPr>
+              <w:t>4</w:t>
+            </w:r>
+            <w:r>
+              <w:rPr>
+                <w:noProof/>
+                <w:webHidden/>
+              </w:rPr>
+              <w:fldChar w:fldCharType="end"/>
+            </w:r>
+          </w:hyperlink>
+        </w:p>
+        <w:p>
+          <w:pPr>
+            <w:pStyle w:val="TM2"/>
+            <w:tabs>
+              <w:tab w:val="right" w:leader="dot" w:pos="9056"/>
+            </w:tabs>
+            <w:rPr>
+              <w:rFonts w:eastAsiaTheme="minorEastAsia"/>
+              <w:b w:val="0"/>
+              <w:bCs w:val="0"/>
+              <w:noProof/>
+              <w:lang w:val="fr-CH" w:eastAsia="fr-CH"/>
+            </w:rPr>
+          </w:pPr>
+          <w:hyperlink w:anchor="_Toc469060902" w:history="1">
+            <w:r>
+              <w:rPr>
+                <w:rStyle w:val="Lienhypertexte"/>
+                <w:noProof/>
+                <w:lang w:val="fr-CH"/>
+              </w:rPr>
+              <w:t>Le calcul des threads travailleurs</w:t>
+            </w:r>
+            <w:r>
+              <w:rPr>
+                <w:noProof/>
+                <w:webHidden/>
+              </w:rPr>
+              <w:tab/>
+            </w:r>
+            <w:r>
+              <w:rPr>
+                <w:noProof/>
+                <w:webHidden/>
+              </w:rPr>
+              <w:fldChar w:fldCharType="begin"/>
+            </w:r>
+            <w:r>
+              <w:rPr>
+                <w:noProof/>
+                <w:webHidden/>
+              </w:rPr>
+              <w:instrText xml:space="preserve"> PAGEREF _Toc469060902 \h </w:instrText>
             </w:r>
             <w:r>
               <w:rPr>
@@ -970,17 +998,17 @@
               <w:noProof/>
               <w:sz w:val="22"/>
               <w:szCs w:val="22"/>
-              <w:lang w:eastAsia="fr-FR"/>
+              <w:lang w:val="fr-CH" w:eastAsia="fr-CH"/>
             </w:rPr>
           </w:pPr>
-          <w:hyperlink w:anchor="_Toc469005835" w:history="1">
+          <w:hyperlink w:anchor="_Toc469060903" w:history="1">
             <w:r>
               <w:rPr>
                 <w:rStyle w:val="Lienhypertexte"/>
                 <w:noProof/>
                 <w:lang w:val="fr-CH"/>
               </w:rPr>
-              <w:t>Partie 3</w:t>
+              <w:t>Partie 2</w:t>
             </w:r>
             <w:r>
               <w:rPr>
@@ -1001,7 +1029,7 @@
                 <w:noProof/>
                 <w:webHidden/>
               </w:rPr>
-              <w:instrText xml:space="preserve"> PAGEREF _Toc469005835 \h </w:instrText>
+              <w:instrText xml:space="preserve"> PAGEREF _Toc469060903 \h </w:instrText>
             </w:r>
             <w:r>
               <w:rPr>
@@ -1021,7 +1049,7 @@
                 <w:noProof/>
                 <w:webHidden/>
               </w:rPr>
-              <w:t>4</w:t>
+              <w:t>5</w:t>
             </w:r>
             <w:r>
               <w:rPr>
@@ -1043,27 +1071,17 @@
               <w:b w:val="0"/>
               <w:bCs w:val="0"/>
               <w:noProof/>
-              <w:lang w:eastAsia="fr-FR"/>
+              <w:lang w:val="fr-CH" w:eastAsia="fr-CH"/>
             </w:rPr>
           </w:pPr>
-          <w:hyperlink w:anchor="_Toc469005836" w:history="1">
+          <w:hyperlink w:anchor="_Toc469060904" w:history="1">
             <w:r>
               <w:rPr>
                 <w:rStyle w:val="Lienhypertexte"/>
                 <w:noProof/>
                 <w:lang w:val="fr-CH"/>
               </w:rPr>
-              <w:t>Gestion d’appui sur la touche « </w:t>
-            </w:r>
-            <w:r>
-              <w:rPr>
-                <w:rStyle w:val="Lienhypertexte"/>
-                <w:i/>
-                <w:iCs/>
-                <w:noProof/>
-                <w:lang w:val="fr-CH"/>
-              </w:rPr>
-              <w:t>escape »</w:t>
+              <w:t>Affichage de la matrice de cellules</w:t>
             </w:r>
             <w:r>
               <w:rPr>
@@ -1084,7 +1102,7 @@
                 <w:noProof/>
                 <w:webHidden/>
               </w:rPr>
-              <w:instrText xml:space="preserve"> PAGEREF _Toc469005836 \h </w:instrText>
+              <w:instrText xml:space="preserve"> PAGEREF _Toc469060904 \h </w:instrText>
             </w:r>
             <w:r>
               <w:rPr>
@@ -1104,7 +1122,7 @@
                 <w:noProof/>
                 <w:webHidden/>
               </w:rPr>
-              <w:t>4</w:t>
+              <w:t>5</w:t>
             </w:r>
             <w:r>
               <w:rPr>
@@ -1128,16 +1146,17 @@
               <w:noProof/>
               <w:sz w:val="22"/>
               <w:szCs w:val="22"/>
-              <w:lang w:eastAsia="fr-FR"/>
+              <w:lang w:val="fr-CH" w:eastAsia="fr-CH"/>
             </w:rPr>
           </w:pPr>
-          <w:hyperlink w:anchor="_Toc469005837" w:history="1">
+          <w:hyperlink w:anchor="_Toc469060905" w:history="1">
             <w:r>
               <w:rPr>
                 <w:rStyle w:val="Lienhypertexte"/>
                 <w:noProof/>
-              </w:rPr>
-              <w:t>Répartition du travail</w:t>
+                <w:lang w:val="fr-CH"/>
+              </w:rPr>
+              <w:t>Partie 3</w:t>
             </w:r>
             <w:r>
               <w:rPr>
@@ -1158,7 +1177,7 @@
                 <w:noProof/>
                 <w:webHidden/>
               </w:rPr>
-              <w:instrText xml:space="preserve"> PAGEREF _Toc469005837 \h </w:instrText>
+              <w:instrText xml:space="preserve"> PAGEREF _Toc469060905 \h </w:instrText>
             </w:r>
             <w:r>
               <w:rPr>
@@ -1178,7 +1197,90 @@
                 <w:noProof/>
                 <w:webHidden/>
               </w:rPr>
-              <w:t>4</w:t>
+              <w:t>5</w:t>
+            </w:r>
+            <w:r>
+              <w:rPr>
+                <w:noProof/>
+                <w:webHidden/>
+              </w:rPr>
+              <w:fldChar w:fldCharType="end"/>
+            </w:r>
+          </w:hyperlink>
+        </w:p>
+        <w:p>
+          <w:pPr>
+            <w:pStyle w:val="TM2"/>
+            <w:tabs>
+              <w:tab w:val="right" w:leader="dot" w:pos="9056"/>
+            </w:tabs>
+            <w:rPr>
+              <w:rFonts w:eastAsiaTheme="minorEastAsia"/>
+              <w:b w:val="0"/>
+              <w:bCs w:val="0"/>
+              <w:noProof/>
+              <w:lang w:val="fr-CH" w:eastAsia="fr-CH"/>
+            </w:rPr>
+          </w:pPr>
+          <w:hyperlink w:anchor="_Toc469060906" w:history="1">
+            <w:r>
+              <w:rPr>
+                <w:rStyle w:val="Lienhypertexte"/>
+                <w:noProof/>
+                <w:lang w:val="fr-CH"/>
+              </w:rPr>
+              <w:t>Gestion d’appui sur la touche « </w:t>
+            </w:r>
+            <w:r>
+              <w:rPr>
+                <w:rStyle w:val="Lienhypertexte"/>
+                <w:i/>
+                <w:iCs/>
+                <w:noProof/>
+                <w:lang w:val="fr-CH"/>
+              </w:rPr>
+              <w:t>escape »</w:t>
+            </w:r>
+            <w:r>
+              <w:rPr>
+                <w:noProof/>
+                <w:webHidden/>
+              </w:rPr>
+              <w:tab/>
+            </w:r>
+            <w:r>
+              <w:rPr>
+                <w:noProof/>
+                <w:webHidden/>
+              </w:rPr>
+              <w:fldChar w:fldCharType="begin"/>
+            </w:r>
+            <w:r>
+              <w:rPr>
+                <w:noProof/>
+                <w:webHidden/>
+              </w:rPr>
+              <w:instrText xml:space="preserve"> PAGEREF _Toc469060906 \h </w:instrText>
+            </w:r>
+            <w:r>
+              <w:rPr>
+                <w:noProof/>
+                <w:webHidden/>
+              </w:rPr>
+            </w:r>
+            <w:r>
+              <w:rPr>
+                <w:noProof/>
+                <w:webHidden/>
+              </w:rPr>
+              <w:fldChar w:fldCharType="separate"/>
+            </w:r>
+            <w:r>
+              <w:rPr>
+                <w:noProof/>
+                <w:webHidden/>
+              </w:rPr>
+              <w:t>5</w:t>
             </w:r>
             <w:r>
               <w:rPr>
@@ -1202,15 +1304,89 @@
               <w:noProof/>
               <w:sz w:val="22"/>
               <w:szCs w:val="22"/>
-              <w:lang w:eastAsia="fr-FR"/>
+              <w:lang w:val="fr-CH" w:eastAsia="fr-CH"/>
             </w:rPr>
           </w:pPr>
-          <w:hyperlink w:anchor="_Toc469005838" w:history="1">
+          <w:hyperlink w:anchor="_Toc469060907" w:history="1">
             <w:r>
               <w:rPr>
                 <w:rStyle w:val="Lienhypertexte"/>
                 <w:noProof/>
               </w:rPr>
+              <w:t>Répartition du travail</w:t>
+            </w:r>
+            <w:r>
+              <w:rPr>
+                <w:noProof/>
+                <w:webHidden/>
+              </w:rPr>
+              <w:tab/>
+            </w:r>
+            <w:r>
+              <w:rPr>
+                <w:noProof/>
+                <w:webHidden/>
+              </w:rPr>
+              <w:fldChar w:fldCharType="begin"/>
+            </w:r>
+            <w:r>
+              <w:rPr>
+                <w:noProof/>
+                <w:webHidden/>
+              </w:rPr>
+              <w:instrText xml:space="preserve"> PAGEREF _Toc469060907 \h </w:instrText>
+            </w:r>
+            <w:r>
+              <w:rPr>
+                <w:noProof/>
+                <w:webHidden/>
+              </w:rPr>
+            </w:r>
+            <w:r>
+              <w:rPr>
+                <w:noProof/>
+                <w:webHidden/>
+              </w:rPr>
+              <w:fldChar w:fldCharType="separate"/>
+            </w:r>
+            <w:r>
+              <w:rPr>
+                <w:noProof/>
+                <w:webHidden/>
+              </w:rPr>
+              <w:t>6</w:t>
+            </w:r>
+            <w:r>
+              <w:rPr>
+                <w:noProof/>
+                <w:webHidden/>
+              </w:rPr>
+              <w:fldChar w:fldCharType="end"/>
+            </w:r>
+          </w:hyperlink>
+        </w:p>
+        <w:p>
+          <w:pPr>
+            <w:pStyle w:val="TM1"/>
+            <w:tabs>
+              <w:tab w:val="right" w:leader="dot" w:pos="9056"/>
+            </w:tabs>
+            <w:rPr>
+              <w:rFonts w:eastAsiaTheme="minorEastAsia"/>
+              <w:b w:val="0"/>
+              <w:bCs w:val="0"/>
+              <w:noProof/>
+              <w:sz w:val="22"/>
+              <w:szCs w:val="22"/>
+              <w:lang w:val="fr-CH" w:eastAsia="fr-CH"/>
+            </w:rPr>
+          </w:pPr>
+          <w:hyperlink w:anchor="_Toc469060908" w:history="1">
+            <w:r>
+              <w:rPr>
+                <w:rStyle w:val="Lienhypertexte"/>
+                <w:noProof/>
+              </w:rPr>
               <w:t>Problèmes et difficultés</w:t>
             </w:r>
             <w:r>
@@ -1232,7 +1408,7 @@
                 <w:noProof/>
                 <w:webHidden/>
               </w:rPr>
-              <w:instrText xml:space="preserve"> PAGEREF _Toc469005838 \h </w:instrText>
+              <w:instrText xml:space="preserve"> PAGEREF _Toc469060908 \h </w:instrText>
             </w:r>
             <w:r>
               <w:rPr>
@@ -1252,7 +1428,7 @@
                 <w:noProof/>
                 <w:webHidden/>
               </w:rPr>
-              <w:t>5</w:t>
+              <w:t>6</w:t>
             </w:r>
             <w:r>
               <w:rPr>
@@ -1306,20 +1482,83 @@
       <w:pPr>
         <w:pStyle w:val="MonTitre1"/>
         <w:rPr>
-          <w:b w:val="0"/>
-          <w:noProof/>
-          <w:lang w:val="fr-CH"/>
-        </w:rPr>
-      </w:pPr>
-      <w:bookmarkStart w:id="1" w:name="_Toc469005828"/>
-      <w:r>
-        <w:rPr>
-          <w:b w:val="0"/>
+          <w:b/>
+          <w:noProof/>
+          <w:lang w:val="fr-CH"/>
+        </w:rPr>
+      </w:pPr>
+      <w:bookmarkStart w:id="0" w:name="_Toc469060897"/>
+      <w:r>
+        <w:rPr>
           <w:noProof/>
           <w:lang w:val="fr-CH"/>
         </w:rPr>
         <w:lastRenderedPageBreak/>
         <w:t>Introduction</w:t>
+      </w:r>
+      <w:bookmarkEnd w:id="0"/>
+    </w:p>
+    <w:p>
+      <w:pPr>
+        <w:rPr>
+          <w:noProof/>
+          <w:lang w:val="fr-CH" w:eastAsia="fr-FR"/>
+        </w:rPr>
+      </w:pPr>
+      <w:r>
+        <w:rPr>
+          <w:noProof/>
+          <w:lang w:val="fr-CH" w:eastAsia="fr-FR"/>
+        </w:rPr>
+        <w:t xml:space="preserve">Le jeu de la vie est une simulation d'une population de cellules qui évolue selon son environnement. Il a été imaginé par John Horton Conway en 1970. La population est représentée par une grille 2D. Chaque cellule est soit morte soit vivante. Les cellules meurent, </w:t>
+      </w:r>
+      <w:r>
+        <w:rPr>
+          <w:noProof/>
+          <w:lang w:val="fr-CH" w:eastAsia="fr-FR"/>
+        </w:rPr>
+        <w:t>« renaissent »</w:t>
+      </w:r>
+      <w:r>
+        <w:rPr>
+          <w:noProof/>
+          <w:lang w:val="fr-CH" w:eastAsia="fr-FR"/>
+        </w:rPr>
+        <w:t xml:space="preserve"> ou gardent leur état en fonction de plusieurs règles. Pour plus d'infos : </w:t>
+      </w:r>
+      <w:hyperlink r:id="rId9" w:history="1">
+        <w:r>
+          <w:rPr>
+            <w:rStyle w:val="Lienhypertexte"/>
+            <w:noProof/>
+            <w:lang w:val="fr-CH" w:eastAsia="fr-FR"/>
+          </w:rPr>
+          <w:t>https://fr.wikipedia.org/wiki/Jeu_de_la_vie</w:t>
+        </w:r>
+      </w:hyperlink>
+      <w:r>
+        <w:rPr>
+          <w:noProof/>
+          <w:lang w:val="fr-CH" w:eastAsia="fr-FR"/>
+        </w:rPr>
+        <w:t>.</w:t>
+      </w:r>
+    </w:p>
+    <w:p>
+      <w:pPr>
+        <w:pStyle w:val="MonTitre1"/>
+        <w:rPr>
+          <w:noProof/>
+          <w:lang w:val="fr-CH" w:eastAsia="fr-FR"/>
+        </w:rPr>
+      </w:pPr>
+      <w:bookmarkStart w:id="1" w:name="_Toc469060898"/>
+      <w:r>
+        <w:rPr>
+          <w:noProof/>
+          <w:lang w:val="fr-CH" w:eastAsia="fr-FR"/>
+        </w:rPr>
+        <w:t>Schéma bloc du programme</w:t>
       </w:r>
       <w:bookmarkEnd w:id="1"/>
     </w:p>
@@ -1355,28 +1594,48 @@
             <v:path o:extrusionok="f" gradientshapeok="t" o:connecttype="rect"/>
             <o:lock v:ext="edit" aspectratio="t"/>
           </v:shapetype>
-          <v:shape id="_x0000_i1025" type="#_x0000_t75" style="width:453pt;height:472.5pt">
-            <v:imagedata r:id="rId8" o:title="game_of_life"/>
+          <v:shape id="_x0000_i1025" type="#_x0000_t75" style="width:453.25pt;height:472.6pt">
+            <v:imagedata r:id="rId10" o:title="game_of_life"/>
           </v:shape>
         </w:pict>
       </w:r>
     </w:p>
     <w:p>
       <w:pPr>
+        <w:jc w:val="left"/>
+        <w:rPr>
+          <w:rFonts w:asciiTheme="majorHAnsi" w:eastAsiaTheme="majorEastAsia" w:hAnsiTheme="majorHAnsi" w:cstheme="majorBidi"/>
+          <w:noProof/>
+          <w:color w:val="2E74B5"/>
+          <w:sz w:val="36"/>
+          <w:szCs w:val="32"/>
+          <w:lang w:val="fr-CH"/>
+        </w:rPr>
+      </w:pPr>
+      <w:r>
+        <w:rPr>
+          <w:noProof/>
+          <w:lang w:val="fr-CH"/>
+        </w:rPr>
+        <w:br w:type="page"/>
+      </w:r>
+    </w:p>
+    <w:p>
+      <w:pPr>
         <w:pStyle w:val="MonTitre1"/>
         <w:rPr>
-          <w:b w:val="0"/>
-          <w:noProof/>
-          <w:lang w:val="fr-CH"/>
-        </w:rPr>
-      </w:pPr>
-      <w:bookmarkStart w:id="2" w:name="_Toc469005829"/>
-      <w:r>
-        <w:rPr>
-          <w:b w:val="0"/>
-          <w:noProof/>
-          <w:lang w:val="fr-CH"/>
-        </w:rPr>
+          <w:b/>
+          <w:noProof/>
+          <w:lang w:val="fr-CH"/>
+        </w:rPr>
+      </w:pPr>
+      <w:bookmarkStart w:id="2" w:name="_Toc469060899"/>
+      <w:r>
+        <w:rPr>
+          <w:noProof/>
+          <w:lang w:val="fr-CH"/>
+        </w:rPr>
+        <w:lastRenderedPageBreak/>
         <w:t>Méthodologie</w:t>
       </w:r>
       <w:bookmarkEnd w:id="2"/>
@@ -1386,7 +1645,7 @@
         <w:t>Notre programme est</w:t>
       </w:r>
       <w:r>
-        <w:t xml:space="preserve"> divisé en 3 grandes parties : </w:t>
+        <w:t xml:space="preserve"> divisé en 3 grandes parties :</w:t>
       </w:r>
     </w:p>
     <w:p>
@@ -1394,7 +1653,7 @@
         <w:pStyle w:val="Paragraphedeliste"/>
         <w:numPr>
           <w:ilvl w:val="0"/>
-          <w:numId w:val="3"/>
+          <w:numId w:val="4"/>
         </w:numPr>
       </w:pPr>
       <w:r>
@@ -1417,7 +1676,19 @@
         <w:t xml:space="preserve">workers </w:t>
       </w:r>
       <w:r>
-        <w:t xml:space="preserve">et des structures associées (workers_managemen.ct) et de l'autre les calculs réalisés par les </w:t>
+        <w:t>et des structures</w:t>
+      </w:r>
+      <w:r>
+        <w:t xml:space="preserve"> associées (</w:t>
+      </w:r>
+      <w:r>
+        <w:rPr>
+          <w:i/>
+        </w:rPr>
+        <w:t>workers_management</w:t>
+      </w:r>
+      <w:r>
+        <w:t xml:space="preserve">) et de l'autre les calculs réalisés par les </w:t>
       </w:r>
       <w:r>
         <w:rPr>
@@ -1427,7 +1698,16 @@
         <w:t xml:space="preserve">workers </w:t>
       </w:r>
       <w:r>
-        <w:t>(workers_compute.c).</w:t>
+        <w:t>(</w:t>
+      </w:r>
+      <w:r>
+        <w:rPr>
+          <w:i/>
+        </w:rPr>
+        <w:t>workers_compute</w:t>
+      </w:r>
+      <w:r>
+        <w:t>).</w:t>
       </w:r>
     </w:p>
     <w:p>
@@ -1435,7 +1715,7 @@
         <w:pStyle w:val="Paragraphedeliste"/>
         <w:numPr>
           <w:ilvl w:val="0"/>
-          <w:numId w:val="3"/>
+          <w:numId w:val="4"/>
         </w:numPr>
         <w:rPr>
           <w:rFonts w:eastAsiaTheme="minorEastAsia"/>
@@ -1459,7 +1739,16 @@
         <w:t xml:space="preserve"> </w:t>
       </w:r>
       <w:r>
-        <w:t xml:space="preserve">l’affichage (display board.c) qui utilise la librairie graphique </w:t>
+        <w:t>l’affichage (</w:t>
+      </w:r>
+      <w:r>
+        <w:rPr>
+          <w:i/>
+        </w:rPr>
+        <w:t>display board</w:t>
+      </w:r>
+      <w:r>
+        <w:t xml:space="preserve">) qui utilise la librairie graphique </w:t>
       </w:r>
       <w:r>
         <w:rPr>
@@ -1477,7 +1766,7 @@
         <w:pStyle w:val="Paragraphedeliste"/>
         <w:numPr>
           <w:ilvl w:val="0"/>
-          <w:numId w:val="3"/>
+          <w:numId w:val="4"/>
         </w:numPr>
         <w:rPr>
           <w:rFonts w:eastAsiaTheme="minorEastAsia"/>
@@ -1501,414 +1790,443 @@
         <w:t xml:space="preserve"> qui gère la gestion d’</w:t>
       </w:r>
       <w:r>
-        <w:t xml:space="preserve">interruption du clavier (keyboard_interrupt.c). </w:t>
+        <w:t xml:space="preserve">interruption </w:t>
+      </w:r>
+      <w:r>
+        <w:t>du clavier (</w:t>
+      </w:r>
+      <w:r>
+        <w:rPr>
+          <w:i/>
+        </w:rPr>
+        <w:t>keyboard_interrupt</w:t>
+      </w:r>
+      <w:r>
+        <w:t xml:space="preserve">). </w:t>
       </w:r>
     </w:p>
     <w:p>
       <w:pPr>
         <w:pStyle w:val="MonTitre1"/>
         <w:rPr>
-          <w:b w:val="0"/>
-          <w:noProof/>
-          <w:lang w:val="fr-CH"/>
-        </w:rPr>
-      </w:pPr>
-      <w:bookmarkStart w:id="3" w:name="_Toc469005830"/>
-      <w:r>
-        <w:rPr>
-          <w:b w:val="0"/>
-          <w:noProof/>
-          <w:lang w:val="fr-CH"/>
-        </w:rPr>
+          <w:b/>
+          <w:noProof/>
+          <w:lang w:val="fr-CH"/>
+        </w:rPr>
+      </w:pPr>
+      <w:bookmarkStart w:id="3" w:name="_Toc469060900"/>
+      <w:r>
+        <w:rPr>
+          <w:noProof/>
+          <w:lang w:val="fr-CH"/>
+        </w:rPr>
+        <w:t>Partie 1</w:t>
+      </w:r>
+      <w:bookmarkEnd w:id="3"/>
+    </w:p>
+    <w:p>
+      <w:pPr>
+        <w:pStyle w:val="MonTitre2"/>
+      </w:pPr>
+      <w:bookmarkStart w:id="4" w:name="_Toc469060901"/>
+      <w:r>
+        <w:rPr>
+          <w:noProof/>
+          <w:lang w:val="fr-CH"/>
+        </w:rPr>
+        <w:t>L'initialisation des workers et des structures</w:t>
+      </w:r>
+      <w:bookmarkEnd w:id="4"/>
+    </w:p>
+    <w:p>
+      <w:r>
+        <w:t xml:space="preserve">Notre programme est composé de 4 structures différentes. La première, </w:t>
+      </w:r>
+      <w:r>
+        <w:rPr>
+          <w:i/>
+          <w:iCs/>
+        </w:rPr>
+        <w:t>cell_t</w:t>
+      </w:r>
+      <w:r>
+        <w:t>, représente une cellule de l’écran. Elle contient ses coordonnée</w:t>
+      </w:r>
+      <w:r>
+        <w:t>s dans la matrice de cellules (</w:t>
+      </w:r>
+      <w:r>
+        <w:rPr>
+          <w:i/>
+          <w:iCs/>
+        </w:rPr>
+        <w:t>width</w:t>
+      </w:r>
+      <w:r>
+        <w:t xml:space="preserve"> pour la largeur et </w:t>
+      </w:r>
+      <w:r>
+        <w:rPr>
+          <w:i/>
+          <w:iCs/>
+        </w:rPr>
+        <w:t>heigth</w:t>
+      </w:r>
+      <w:r>
+        <w:t xml:space="preserve"> pour la hauteur), son état présent, son état passé et le nombre de cellules voisines vivantes. La structure </w:t>
+      </w:r>
+      <w:r>
+        <w:rPr>
+          <w:i/>
+          <w:iCs/>
+        </w:rPr>
+        <w:t>board_t</w:t>
+      </w:r>
+      <w:r>
+        <w:t xml:space="preserve"> va contenir la matrice de </w:t>
+      </w:r>
+      <w:r>
+        <w:rPr>
+          <w:i/>
+          <w:iCs/>
+        </w:rPr>
+        <w:t>cell_t</w:t>
+      </w:r>
+      <w:r>
+        <w:t xml:space="preserve"> ainsi que la largeur et la hauteur de la matrice. La structure </w:t>
+      </w:r>
+      <w:r>
+        <w:rPr>
+          <w:i/>
+          <w:iCs/>
+        </w:rPr>
+        <w:t>sync_t</w:t>
+      </w:r>
+      <w:r>
+        <w:t xml:space="preserve"> va simplement contenir toutes nos primitives de synchronisation mais aussi le booléen </w:t>
+      </w:r>
+      <w:r>
+        <w:rPr>
+          <w:i/>
+          <w:iCs/>
+        </w:rPr>
+        <w:t>escape_pressed</w:t>
+      </w:r>
+      <w:r>
+        <w:t xml:space="preserve"> qui va permettre d’indiquer si la touche </w:t>
+      </w:r>
+      <w:r>
+        <w:rPr>
+          <w:i/>
+          <w:iCs/>
+        </w:rPr>
+        <w:t>esc</w:t>
+      </w:r>
+      <w:r>
+        <w:t xml:space="preserve"> a été appuyée, un deuxième booléen </w:t>
+      </w:r>
+      <w:r>
+        <w:rPr>
+          <w:i/>
+          <w:iCs/>
+        </w:rPr>
+        <w:t>end_game</w:t>
+      </w:r>
+      <w:r>
+        <w:t xml:space="preserve"> qui va indiquer si tous nos threads ont fini leur routine et </w:t>
+      </w:r>
+      <w:r>
+        <w:rPr>
+          <w:i/>
+          <w:iCs/>
+        </w:rPr>
+        <w:t>compute_nb</w:t>
+      </w:r>
+      <w:r>
+        <w:t xml:space="preserve"> qui contient le nombre de threads « travailleurs » qui ont fini leur routine. La dernière structure, </w:t>
+      </w:r>
+      <w:r>
+        <w:rPr>
+          <w:i/>
+          <w:iCs/>
+        </w:rPr>
+        <w:t>worker_t</w:t>
+      </w:r>
+      <w:r>
+        <w:t xml:space="preserve"> (qui </w:t>
+      </w:r>
+      <w:r>
+        <w:t>représente</w:t>
+      </w:r>
+      <w:r>
+        <w:t xml:space="preserve"> chaque « travailleur ») va contenir les pointeurs sur toutes les autres structures, l’identifiant du </w:t>
+      </w:r>
+      <w:r>
+        <w:rPr>
+          <w:i/>
+          <w:iCs/>
+        </w:rPr>
+        <w:t>worker</w:t>
+      </w:r>
+      <w:r>
+        <w:t xml:space="preserve">, le nombre total de </w:t>
+      </w:r>
+      <w:r>
+        <w:rPr>
+          <w:i/>
+          <w:iCs/>
+        </w:rPr>
+        <w:t>workers</w:t>
+      </w:r>
+      <w:r>
+        <w:t xml:space="preserve">, un tableau de pointeurs sur chaque cellule que le </w:t>
+      </w:r>
+      <w:r>
+        <w:rPr>
+          <w:i/>
+          <w:iCs/>
+        </w:rPr>
+        <w:t>worker</w:t>
+      </w:r>
+      <w:r>
+        <w:t xml:space="preserve"> en question va traiter et la taille de ce tableau.</w:t>
+      </w:r>
+    </w:p>
+    <w:p>
+      <w:r>
+        <w:t xml:space="preserve">Le fichier </w:t>
+      </w:r>
+      <w:r>
+        <w:rPr>
+          <w:i/>
+          <w:iCs/>
+        </w:rPr>
+        <w:t>workers_management</w:t>
+      </w:r>
+      <w:r>
+        <w:t xml:space="preserve"> contient toutes les fonctions d’initialisation des structures. Nous avons décidé d’allouer dynamiquement nos structures avec la fonction </w:t>
+      </w:r>
+      <w:r>
+        <w:rPr>
+          <w:i/>
+          <w:iCs/>
+        </w:rPr>
+        <w:t>malloc</w:t>
+      </w:r>
+      <w:r>
+        <w:t xml:space="preserve"> afin d’avoir plus de liberté dans la programmation mais aussi pour gagner en lisibilité. Nous avons par conséquent eu à faire une fonction de libération de la mémoire. La fonction </w:t>
+      </w:r>
+      <w:r>
+        <w:rPr>
+          <w:i/>
+          <w:iCs/>
+        </w:rPr>
+        <w:t>workers_init</w:t>
+      </w:r>
+      <w:r>
+        <w:t xml:space="preserve"> va appeler toutes les autres fonctions d’initialisation des structures. Il suffit donc d’appeler cette dernière pour initialiser toutes nos structures. La fonction </w:t>
+      </w:r>
+      <w:r>
+        <w:rPr>
+          <w:i/>
+          <w:iCs/>
+        </w:rPr>
+        <w:t>update_neighbours</w:t>
+      </w:r>
+      <w:r>
+        <w:t xml:space="preserve"> est aussi publique car elle est utilisée après avoir mis à jour l’état des cellules.</w:t>
+      </w:r>
+    </w:p>
+    <w:p>
+      <w:pPr>
+        <w:pStyle w:val="MonTitre2"/>
+        <w:rPr>
+          <w:b/>
+          <w:noProof/>
+          <w:lang w:val="fr-CH"/>
+        </w:rPr>
+      </w:pPr>
+      <w:bookmarkStart w:id="5" w:name="_Toc469060902"/>
+      <w:r>
+        <w:rPr>
+          <w:noProof/>
+          <w:lang w:val="fr-CH"/>
+        </w:rPr>
+        <w:t>Le calc</w:t>
+      </w:r>
+      <w:r>
+        <w:rPr>
+          <w:noProof/>
+          <w:lang w:val="fr-CH"/>
+        </w:rPr>
+        <w:t>ul</w:t>
+      </w:r>
+      <w:r>
+        <w:rPr>
+          <w:noProof/>
+          <w:lang w:val="fr-CH"/>
+        </w:rPr>
+        <w:t xml:space="preserve"> des threads travailleurs</w:t>
+      </w:r>
+      <w:bookmarkEnd w:id="5"/>
+    </w:p>
+    <w:p>
+      <w:r>
+        <w:t>D'un état à l'autre du jeu, seul</w:t>
+      </w:r>
+      <w:r>
+        <w:t>ement</w:t>
+      </w:r>
+      <w:r>
+        <w:t xml:space="preserve"> les cellules qui ne se trouvent pas sur les bords sont mises à jour. Les cellules qui se trouvent sur les bords sont à l'état </w:t>
+      </w:r>
+      <w:r>
+        <w:t>« mortes »</w:t>
+      </w:r>
+      <w:r>
+        <w:t xml:space="preserve"> et ne sont utilisées que pour le calcul des voisins. Une fois que le thread </w:t>
+      </w:r>
+      <w:r>
+        <w:rPr>
+          <w:i/>
+          <w:iCs/>
+        </w:rPr>
+        <w:t>display</w:t>
+      </w:r>
+      <w:r>
+        <w:t xml:space="preserve"> capture le temps, les travailleurs peuvent commencer leur routine. Chaque</w:t>
+      </w:r>
+      <w:r>
+        <w:t xml:space="preserve"> travailleur dispose d'un tableau de </w:t>
+      </w:r>
+      <w:r>
+        <w:rPr>
+          <w:i/>
+          <w:iCs/>
+        </w:rPr>
+        <w:t xml:space="preserve">cells </w:t>
+      </w:r>
+      <w:r>
+        <w:t>qui lui sont assignées. Ce tableau est généré à l'initialisation (</w:t>
+      </w:r>
+      <w:r>
+        <w:rPr>
+          <w:i/>
+          <w:iCs/>
+        </w:rPr>
+        <w:t xml:space="preserve">assigned_squares </w:t>
+      </w:r>
+      <w:r>
+        <w:t xml:space="preserve">dans </w:t>
+      </w:r>
+      <w:r>
+        <w:rPr>
+          <w:i/>
+          <w:iCs/>
+        </w:rPr>
+        <w:t>workers_management.c</w:t>
+      </w:r>
+      <w:r>
+        <w:t xml:space="preserve">) et demeure le même pour chaque </w:t>
+      </w:r>
+      <w:r>
+        <w:rPr>
+          <w:i/>
+          <w:iCs/>
+        </w:rPr>
+        <w:t xml:space="preserve">worker </w:t>
+      </w:r>
+      <w:r>
+        <w:t>tout au long du programme. Le travailleur</w:t>
+      </w:r>
+      <w:r>
+        <w:t xml:space="preserve"> met à jour l'état de chaque cellule en fonction de l'environnement de la cellule à l'état passé et des règles du jeu de la vie. </w:t>
+      </w:r>
+    </w:p>
+    <w:p>
+      <w:pPr>
+        <w:jc w:val="left"/>
+      </w:pPr>
+      <w:r>
+        <w:br w:type="page"/>
+      </w:r>
+    </w:p>
+    <w:p>
+      <w:r>
         <w:lastRenderedPageBreak/>
-        <w:t>Partie 1</w:t>
-      </w:r>
-      <w:bookmarkEnd w:id="3"/>
+        <w:t xml:space="preserve">Une fois que tous les travailleurs ont terminé la mise à jour de leurs cellules (grâce au mutex), ils passent la main à l'affichage (au moyen d'un sémaphore) et attendent grâce à la barrière. Une fois l'affichage terminé, les </w:t>
+      </w:r>
+      <w:r>
+        <w:rPr>
+          <w:i/>
+          <w:iCs/>
+        </w:rPr>
+        <w:t>workers</w:t>
+      </w:r>
+      <w:r>
+        <w:t xml:space="preserve"> mettent à jour les voisins et l'état passé de leurs cellules respectives. Cette étape doit obligatoirement être faite après que tous les travailleurs aient mis à jour les cases avec la fonction </w:t>
+      </w:r>
+      <w:r>
+        <w:rPr>
+          <w:i/>
+          <w:iCs/>
+        </w:rPr>
+        <w:t>update_cell</w:t>
+      </w:r>
+      <w:r>
+        <w:t xml:space="preserve"> mais avant que l'état suivant du jeu ait commencé. Finalement, avant de commencer à calculer l'état suivant du jeu, les </w:t>
+      </w:r>
+      <w:r>
+        <w:rPr>
+          <w:i/>
+          <w:iCs/>
+        </w:rPr>
+        <w:t xml:space="preserve">workers </w:t>
+      </w:r>
+      <w:r>
+        <w:t>attendent à nouveau que l'affichage débute s</w:t>
+      </w:r>
+      <w:r>
+        <w:t>on timer.</w:t>
+      </w:r>
+      <w:r>
+        <w:t xml:space="preserve"> </w:t>
+      </w:r>
+      <w:r>
+        <w:t>Ceci est fait en bou</w:t>
+      </w:r>
+      <w:r>
+        <w:t>c</w:t>
+      </w:r>
+      <w:r>
+        <w:t>le jusqu'à la fin du jeu par l'appui sur la touche ECHAP.</w:t>
+      </w:r>
+    </w:p>
+    <w:p>
+      <w:pPr>
+        <w:pStyle w:val="MonTitre1"/>
+        <w:rPr>
+          <w:lang w:val="fr-CH"/>
+        </w:rPr>
+      </w:pPr>
+      <w:bookmarkStart w:id="6" w:name="_Toc469060903"/>
+      <w:r>
+        <w:rPr>
+          <w:noProof/>
+          <w:lang w:val="fr-CH"/>
+        </w:rPr>
+        <w:t>Partie 2</w:t>
+      </w:r>
+      <w:bookmarkEnd w:id="6"/>
     </w:p>
     <w:p>
       <w:pPr>
         <w:pStyle w:val="MonTitre2"/>
-      </w:pPr>
-      <w:bookmarkStart w:id="4" w:name="_Toc469005831"/>
-      <w:r>
-        <w:rPr>
-          <w:b w:val="0"/>
-          <w:noProof/>
-          <w:lang w:val="fr-CH"/>
-        </w:rPr>
-        <w:t>L'initialisation des workers et des structures</w:t>
-      </w:r>
-      <w:bookmarkEnd w:id="4"/>
-    </w:p>
-    <w:p>
-      <w:pPr>
-        <w:jc w:val="both"/>
-      </w:pPr>
-      <w:r>
-        <w:t xml:space="preserve">Notre programme est composé de 4 structures différentes. La première, </w:t>
-      </w:r>
-      <w:r>
-        <w:rPr>
-          <w:i/>
-          <w:iCs/>
-        </w:rPr>
-        <w:t>cell_t</w:t>
-      </w:r>
-      <w:r>
-        <w:t>, représente une cellule de l’écran. Elle contient ses coordonnée</w:t>
-      </w:r>
-      <w:r>
-        <w:t>s dans la matrice de cellules (</w:t>
-      </w:r>
-      <w:r>
-        <w:rPr>
-          <w:i/>
-          <w:iCs/>
-        </w:rPr>
-        <w:t>width</w:t>
-      </w:r>
-      <w:r>
-        <w:t xml:space="preserve"> pour la largeur et </w:t>
-      </w:r>
-      <w:r>
-        <w:rPr>
-          <w:i/>
-          <w:iCs/>
-        </w:rPr>
-        <w:t>heigth</w:t>
-      </w:r>
-      <w:r>
-        <w:t xml:space="preserve"> pour la hauteur), son état présent, son état passé et le nombre de cellules voisines vivantes. La structure </w:t>
-      </w:r>
-      <w:r>
-        <w:rPr>
-          <w:i/>
-          <w:iCs/>
-        </w:rPr>
-        <w:t>board_t</w:t>
-      </w:r>
-      <w:r>
-        <w:t xml:space="preserve"> va contenir la matrice de </w:t>
-      </w:r>
-      <w:r>
-        <w:rPr>
-          <w:i/>
-          <w:iCs/>
-        </w:rPr>
-        <w:t>cell_t</w:t>
-      </w:r>
-      <w:r>
-        <w:t xml:space="preserve"> ainsi que la largeur et la hauteur de la matrice. La structure </w:t>
-      </w:r>
-      <w:r>
-        <w:rPr>
-          <w:i/>
-          <w:iCs/>
-        </w:rPr>
-        <w:t>sync_t</w:t>
-      </w:r>
-      <w:r>
-        <w:t xml:space="preserve"> va simplement contenir toutes nos primitives de synchronisation mais aussi le booléen </w:t>
-      </w:r>
-      <w:r>
-        <w:rPr>
-          <w:i/>
-          <w:iCs/>
-        </w:rPr>
-        <w:t>escape_pressed</w:t>
-      </w:r>
-      <w:r>
-        <w:t xml:space="preserve"> qui va permettre d’indiquer si la touche </w:t>
-      </w:r>
-      <w:r>
-        <w:rPr>
-          <w:i/>
-          <w:iCs/>
-        </w:rPr>
-        <w:t>esc</w:t>
-      </w:r>
-      <w:r>
-        <w:t xml:space="preserve"> a été appuyée, un deuxième booléen </w:t>
-      </w:r>
-      <w:r>
-        <w:rPr>
-          <w:i/>
-          <w:iCs/>
-        </w:rPr>
-        <w:t>end_game</w:t>
-      </w:r>
-      <w:r>
-        <w:t xml:space="preserve"> qui va indiquer si tous nos threads ont fini leur routine et </w:t>
-      </w:r>
-      <w:r>
-        <w:rPr>
-          <w:i/>
-          <w:iCs/>
-        </w:rPr>
-        <w:t>compute_nb</w:t>
-      </w:r>
-      <w:r>
-        <w:t xml:space="preserve"> qui contient le nombre de threads « travailleurs » qui ont fini leur routine. La dernière structure, </w:t>
-      </w:r>
-      <w:r>
-        <w:rPr>
-          <w:i/>
-          <w:iCs/>
-        </w:rPr>
-        <w:t>worker_t</w:t>
-      </w:r>
-      <w:r>
-        <w:t xml:space="preserve"> (qui réprésente chaque « travailleur ») va contenir les pointeurs sur toutes les autres structures, l’identifiant du </w:t>
-      </w:r>
-      <w:r>
-        <w:rPr>
-          <w:i/>
-          <w:iCs/>
-        </w:rPr>
-        <w:t>worker</w:t>
-      </w:r>
-      <w:r>
-        <w:t xml:space="preserve">, le nombre total de </w:t>
-      </w:r>
-      <w:r>
-        <w:rPr>
-          <w:i/>
-          <w:iCs/>
-        </w:rPr>
-        <w:t>workers</w:t>
-      </w:r>
-      <w:r>
-        <w:t xml:space="preserve">, un tableau de pointeurs sur chaque cellule que le </w:t>
-      </w:r>
-      <w:r>
-        <w:rPr>
-          <w:i/>
-          <w:iCs/>
-        </w:rPr>
-        <w:t>worker</w:t>
-      </w:r>
-      <w:r>
-        <w:t xml:space="preserve"> en question va traiter et la taille de ce tableau.</w:t>
-      </w:r>
-    </w:p>
-    <w:p>
-      <w:pPr>
-        <w:jc w:val="both"/>
-      </w:pPr>
-      <w:r>
-        <w:t xml:space="preserve">Le fichier </w:t>
-      </w:r>
-      <w:r>
-        <w:rPr>
-          <w:i/>
-          <w:iCs/>
-        </w:rPr>
-        <w:t>workers_management</w:t>
-      </w:r>
-      <w:r>
-        <w:t xml:space="preserve"> contient toutes les fonctions d’initialisation des structures. Nous avons décidé d’allouer dynamiquement nos structures avec la fonction </w:t>
-      </w:r>
-      <w:r>
-        <w:rPr>
-          <w:i/>
-          <w:iCs/>
-        </w:rPr>
-        <w:t>malloc</w:t>
-      </w:r>
-      <w:r>
-        <w:t xml:space="preserve"> afin d’avoir plus de liberté dans la programmation mais aussi pour gagner en lisibilité. Nous avons par conséquent eu à faire une fonction de libération de la mémoire. La fonction </w:t>
-      </w:r>
-      <w:r>
-        <w:rPr>
-          <w:i/>
-          <w:iCs/>
-        </w:rPr>
-        <w:t>workers_init</w:t>
-      </w:r>
-      <w:r>
-        <w:t xml:space="preserve"> va appeler toutes les autres fonctions d’initialisation des structures. Il suffit donc juste d’appeler cette dernière pour initialiser toutes nos structures. La fonction </w:t>
-      </w:r>
-      <w:r>
-        <w:rPr>
-          <w:i/>
-          <w:iCs/>
-        </w:rPr>
-        <w:t>update_neighbours</w:t>
-      </w:r>
-      <w:r>
-        <w:t xml:space="preserve"> est aussi publique car elle est utilisée après avoir mis à jour l’état des cellules.</w:t>
-      </w:r>
-    </w:p>
-    <w:p>
-      <w:pPr>
-        <w:pStyle w:val="MonTitre2"/>
-        <w:rPr>
-          <w:b w:val="0"/>
-          <w:noProof/>
-          <w:lang w:val="fr-CH"/>
-        </w:rPr>
-      </w:pPr>
-      <w:bookmarkStart w:id="5" w:name="_Toc469005832"/>
-      <w:r>
-        <w:rPr>
-          <w:b w:val="0"/>
-          <w:noProof/>
-          <w:lang w:val="fr-CH"/>
-        </w:rPr>
-        <w:t>Le calc</w:t>
-      </w:r>
-      <w:r>
-        <w:rPr>
-          <w:b w:val="0"/>
-          <w:noProof/>
-          <w:lang w:val="fr-CH"/>
-        </w:rPr>
-        <w:t>ul</w:t>
-      </w:r>
-      <w:r>
-        <w:rPr>
-          <w:b w:val="0"/>
-          <w:noProof/>
-          <w:lang w:val="fr-CH"/>
-        </w:rPr>
-        <w:t xml:space="preserve"> des threads travailleurs</w:t>
-      </w:r>
-      <w:bookmarkEnd w:id="5"/>
-    </w:p>
-    <w:p>
-      <w:pPr>
-        <w:jc w:val="both"/>
-      </w:pPr>
-      <w:r>
-        <w:t xml:space="preserve">D'un état à l'autre du jeu, seul les cellules qui ne se trouvent pas sur les bords sont mises à jour. Les cellules qui se trouvent sur les bords sont à l'état "mortes" et ne sont utilisées que pour le calcul des voisins. Une fois que le thread </w:t>
-      </w:r>
-      <w:r>
-        <w:rPr>
-          <w:i/>
-          <w:iCs/>
-        </w:rPr>
-        <w:t>display</w:t>
-      </w:r>
-      <w:r>
-        <w:t xml:space="preserve"> capture le temps, les travailleurs peuvent commencer leur routine. Chaque</w:t>
-      </w:r>
-      <w:r>
-        <w:t xml:space="preserve"> travailleur dispose d'un tableau de </w:t>
-      </w:r>
-      <w:r>
-        <w:rPr>
-          <w:i/>
-          <w:iCs/>
-        </w:rPr>
-        <w:t xml:space="preserve">cells </w:t>
-      </w:r>
-      <w:r>
-        <w:t>qui lui sont assignées. Ce tableau est généré à l'initialisation (</w:t>
-      </w:r>
-      <w:r>
-        <w:rPr>
-          <w:i/>
-          <w:iCs/>
-        </w:rPr>
-        <w:t xml:space="preserve">assigned_squares </w:t>
-      </w:r>
-      <w:r>
-        <w:t xml:space="preserve">dans </w:t>
-      </w:r>
-      <w:r>
-        <w:rPr>
-          <w:i/>
-          <w:iCs/>
-        </w:rPr>
-        <w:t>workers_management.c</w:t>
-      </w:r>
-      <w:r>
-        <w:t xml:space="preserve">) et demeure le même pour chaque </w:t>
-      </w:r>
-      <w:r>
-        <w:rPr>
-          <w:i/>
-          <w:iCs/>
-        </w:rPr>
-        <w:t xml:space="preserve">worker </w:t>
-      </w:r>
-      <w:r>
-        <w:t>tout au long du programme. Le travailleur</w:t>
-      </w:r>
-      <w:r>
-        <w:t xml:space="preserve"> met à jour l'état de chaque cellule en fonction de l'environnement de la cellule à l'état passé et des règles du jeu de la vie. </w:t>
-      </w:r>
-    </w:p>
-    <w:p>
-      <w:pPr>
-        <w:jc w:val="both"/>
-      </w:pPr>
-      <w:r>
-        <w:t xml:space="preserve">Une fois que tous les travailleurs ont terminé la mise à jour de leurs cellules (grâce au mutex), ils passent la main à l'affichage (au moyen d'un sémaphore) et attendent grâce à la barrière. Une fois l'affichage terminé, les </w:t>
-      </w:r>
-      <w:r>
-        <w:rPr>
-          <w:i/>
-          <w:iCs/>
-        </w:rPr>
-        <w:t>workers</w:t>
-      </w:r>
-      <w:r>
-        <w:t xml:space="preserve"> mettent à jour les voisins et l'état passé de leurs cellules respectives. Cette étape doit obligatoirement être faite après que tous les travailleurs aient mis à jour les cases avec la fonction </w:t>
-      </w:r>
-      <w:r>
-        <w:rPr>
-          <w:i/>
-          <w:iCs/>
-        </w:rPr>
-        <w:t>update_cell</w:t>
-      </w:r>
-      <w:r>
-        <w:t xml:space="preserve"> mais avant que l'état suivant du jeu ait commencé. Finalement, avant de commencer à calculer l'état suivant du jeu, les </w:t>
-      </w:r>
-      <w:r>
-        <w:rPr>
-          <w:i/>
-          <w:iCs/>
-        </w:rPr>
-        <w:t xml:space="preserve">workers </w:t>
-      </w:r>
-      <w:r>
-        <w:t>attendent à nouveau que l'affichage débute s</w:t>
-      </w:r>
-      <w:r>
-        <w:t>on timer.</w:t>
-      </w:r>
-      <w:r>
-        <w:t xml:space="preserve">  Ceci est fait en boule jusqu'à la fin du jeu par l'appui sur la touche ECHAP.</w:t>
-      </w:r>
-    </w:p>
-    <w:p>
-      <w:pPr>
-        <w:pStyle w:val="MonTitre1"/>
-        <w:rPr>
-          <w:lang w:val="fr-CH"/>
-        </w:rPr>
-      </w:pPr>
-      <w:bookmarkStart w:id="6" w:name="_Toc469005833"/>
-      <w:r>
-        <w:rPr>
-          <w:b w:val="0"/>
-          <w:noProof/>
-          <w:lang w:val="fr-CH"/>
-        </w:rPr>
-        <w:t>Partie 2</w:t>
-      </w:r>
-      <w:bookmarkEnd w:id="6"/>
-    </w:p>
-    <w:p>
-      <w:pPr>
-        <w:pStyle w:val="MonTitre2"/>
-        <w:rPr>
-          <w:lang w:val="fr-CH"/>
-        </w:rPr>
-      </w:pPr>
-      <w:bookmarkStart w:id="7" w:name="_Toc469005834"/>
+        <w:rPr>
+          <w:lang w:val="fr-CH"/>
+        </w:rPr>
+      </w:pPr>
+      <w:bookmarkStart w:id="7" w:name="_Toc469060904"/>
       <w:r>
         <w:rPr>
           <w:lang w:val="fr-CH"/>
@@ -1927,7 +2245,19 @@
         <w:rPr>
           <w:lang w:val="fr-CH"/>
         </w:rPr>
-        <w:t xml:space="preserve">Après avoir calculer un nouvel état, l’écran se met à jour </w:t>
+        <w:t xml:space="preserve">Après avoir </w:t>
+      </w:r>
+      <w:r>
+        <w:rPr>
+          <w:lang w:val="fr-CH"/>
+        </w:rPr>
+        <w:t>calculé</w:t>
+      </w:r>
+      <w:r>
+        <w:rPr>
+          <w:lang w:val="fr-CH"/>
+        </w:rPr>
+        <w:t xml:space="preserve"> un nouvel état, l’écran se met à jour </w:t>
       </w:r>
       <w:r>
         <w:rPr>
@@ -1973,6 +2303,12 @@
         </w:rPr>
         <w:t xml:space="preserve"> ont terminé leurs calculs</w:t>
       </w:r>
+      <w:r>
+        <w:rPr>
+          <w:lang w:val="fr-CH"/>
+        </w:rPr>
+        <w:t>.</w:t>
+      </w:r>
     </w:p>
     <w:p>
       <w:pPr>
@@ -1989,35 +2325,671 @@
         <w:rPr>
           <w:lang w:val="fr-CH"/>
         </w:rPr>
+        <w:t>Le temps d’attente pour la mise à jour est égal à la fréquence entrée par l’utilisateur</w:t>
+      </w:r>
+      <w:r>
+        <w:rPr>
+          <w:lang w:val="fr-CH"/>
+        </w:rPr>
+        <w:t>.</w:t>
+      </w:r>
+    </w:p>
+    <w:p>
+      <w:pPr>
+        <w:rPr>
+          <w:lang w:val="fr-CH"/>
+        </w:rPr>
+      </w:pPr>
+      <w:r>
+        <w:rPr>
+          <w:lang w:val="fr-CH"/>
+        </w:rPr>
+        <w:t xml:space="preserve">Premièrement, on lance un </w:t>
+      </w:r>
+      <w:r>
+        <w:rPr>
+          <w:i/>
+          <w:iCs/>
+          <w:lang w:val="fr-CH"/>
+        </w:rPr>
+        <w:t>timer</w:t>
+      </w:r>
+      <w:r>
+        <w:rPr>
+          <w:lang w:val="fr-CH"/>
+        </w:rPr>
+        <w:t xml:space="preserve"> pour calculer la durée pendant laquelle les </w:t>
+      </w:r>
+      <w:r>
+        <w:rPr>
+          <w:i/>
+          <w:iCs/>
+        </w:rPr>
+        <w:t>workers</w:t>
+      </w:r>
+      <w:r>
+        <w:rPr>
+          <w:i/>
+          <w:iCs/>
+        </w:rPr>
+        <w:t xml:space="preserve"> </w:t>
+      </w:r>
+      <w:r>
+        <w:t xml:space="preserve">font leurs calculs. </w:t>
+      </w:r>
+      <w:r>
+        <w:t>Pour</w:t>
+      </w:r>
+      <w:r>
+        <w:rPr>
+          <w:lang w:val="fr-CH"/>
+        </w:rPr>
+        <w:t xml:space="preserve"> </w:t>
+      </w:r>
+      <w:r>
+        <w:rPr>
+          <w:lang w:val="fr-CH"/>
+        </w:rPr>
+        <w:t>les attendre, on a utilisé une barrière</w:t>
+      </w:r>
+      <w:r>
+        <w:rPr>
+          <w:lang w:val="fr-CH"/>
+        </w:rPr>
+        <w:t>,</w:t>
+      </w:r>
+      <w:r>
+        <w:rPr>
+          <w:lang w:val="fr-CH"/>
+        </w:rPr>
+        <w:t xml:space="preserve"> </w:t>
+      </w:r>
+      <w:r>
+        <w:rPr>
+          <w:i/>
+          <w:iCs/>
+          <w:lang w:val="fr-CH"/>
+        </w:rPr>
+        <w:t>workers_barrier</w:t>
+      </w:r>
+      <w:r>
+        <w:rPr>
+          <w:i/>
+          <w:iCs/>
+          <w:lang w:val="fr-CH"/>
+        </w:rPr>
+        <w:t>,</w:t>
+      </w:r>
+      <w:r>
+        <w:rPr>
+          <w:i/>
+          <w:iCs/>
+          <w:lang w:val="fr-CH"/>
+        </w:rPr>
+        <w:t xml:space="preserve"> </w:t>
+      </w:r>
+      <w:r>
+        <w:rPr>
+          <w:lang w:val="fr-CH"/>
+        </w:rPr>
+        <w:t>initialisé</w:t>
+      </w:r>
+      <w:r>
+        <w:rPr>
+          <w:lang w:val="fr-CH"/>
+        </w:rPr>
+        <w:t>e</w:t>
+      </w:r>
+      <w:r>
+        <w:rPr>
+          <w:lang w:val="fr-CH"/>
+        </w:rPr>
+        <w:t xml:space="preserve"> avec le nombre de threads travailleurs + 1 (ce +1 vient du fait que le thread d’affichage lui aussi doit terminer son dernier affichage, avant d’afficher le nouvel état)</w:t>
+      </w:r>
+      <w:r>
+        <w:rPr>
+          <w:lang w:val="fr-CH"/>
+        </w:rPr>
+        <w:t xml:space="preserve">. Après, on arrête le </w:t>
+      </w:r>
+      <w:r>
+        <w:rPr>
+          <w:i/>
+          <w:iCs/>
+          <w:lang w:val="fr-CH"/>
+        </w:rPr>
+        <w:t>timer</w:t>
+      </w:r>
+      <w:r>
+        <w:rPr>
+          <w:lang w:val="fr-CH"/>
+        </w:rPr>
+        <w:t xml:space="preserve">, et on met le thread d’affichage en </w:t>
+      </w:r>
+      <w:r>
+        <w:rPr>
+          <w:i/>
+          <w:iCs/>
+          <w:lang w:val="fr-CH"/>
+        </w:rPr>
+        <w:t>sleep(</w:t>
+      </w:r>
+      <w:r>
+        <w:rPr>
+          <w:iCs/>
+          <w:lang w:val="fr-CH"/>
+        </w:rPr>
+        <w:t xml:space="preserve">temps entré par l’utilisateur – temps pour les calculs des </w:t>
+      </w:r>
+      <w:r>
+        <w:rPr>
+          <w:i/>
+          <w:iCs/>
+          <w:lang w:val="fr-CH"/>
+        </w:rPr>
+        <w:t>workers</w:t>
+      </w:r>
+      <w:r>
+        <w:rPr>
+          <w:i/>
+          <w:iCs/>
+          <w:lang w:val="fr-CH"/>
+        </w:rPr>
+        <w:t>)</w:t>
+      </w:r>
+      <w:r>
+        <w:rPr>
+          <w:i/>
+          <w:iCs/>
+        </w:rPr>
+        <w:t xml:space="preserve"> </w:t>
+      </w:r>
+      <w:r>
+        <w:t xml:space="preserve">dans la fonction </w:t>
+      </w:r>
+      <w:r>
+        <w:rPr>
+          <w:i/>
+        </w:rPr>
+        <w:t>adapt_</w:t>
+      </w:r>
+      <w:r>
+        <w:rPr>
+          <w:i/>
+          <w:iCs/>
+        </w:rPr>
+        <w:t>frequency</w:t>
+      </w:r>
+      <w:r>
+        <w:rPr>
+          <w:i/>
+          <w:iCs/>
+        </w:rPr>
+        <w:t xml:space="preserve">. </w:t>
+      </w:r>
+      <w:r>
+        <w:t>Finalement, on affiche le rendu.</w:t>
+      </w:r>
+    </w:p>
+    <w:p>
+      <w:pPr>
+        <w:rPr>
+          <w:lang w:val="fr-CH"/>
+        </w:rPr>
+      </w:pPr>
+      <w:r>
+        <w:rPr>
+          <w:lang w:val="fr-CH"/>
+        </w:rPr>
+        <w:t xml:space="preserve">Bien évidemment, </w:t>
+      </w:r>
+      <w:r>
+        <w:t xml:space="preserve">la fréquence d’affichage maximale sera le temps que tous les </w:t>
+      </w:r>
+      <w:r>
+        <w:rPr>
+          <w:i/>
+          <w:iCs/>
+        </w:rPr>
+        <w:t>workers</w:t>
+      </w:r>
+      <w:r>
+        <w:t xml:space="preserve"> passent pour effectuer leurs calculs.</w:t>
+      </w:r>
+    </w:p>
+    <w:p>
+      <w:pPr>
+        <w:pStyle w:val="MonTitre1"/>
+        <w:rPr>
+          <w:lang w:val="fr-CH"/>
+        </w:rPr>
+      </w:pPr>
+      <w:bookmarkStart w:id="8" w:name="_Toc469060905"/>
+      <w:r>
+        <w:rPr>
+          <w:lang w:val="fr-CH"/>
+        </w:rPr>
+        <w:t>Partie 3</w:t>
+      </w:r>
+      <w:bookmarkEnd w:id="8"/>
+    </w:p>
+    <w:p>
+      <w:pPr>
+        <w:pStyle w:val="MonTitre2"/>
+        <w:rPr>
+          <w:lang w:val="fr-CH"/>
+        </w:rPr>
+      </w:pPr>
+      <w:bookmarkStart w:id="9" w:name="_Toc469060906"/>
+      <w:r>
+        <w:rPr>
+          <w:lang w:val="fr-CH"/>
+        </w:rPr>
+        <w:t xml:space="preserve">Gestion d’appui </w:t>
+      </w:r>
+      <w:r>
+        <w:rPr>
+          <w:lang w:val="fr-CH"/>
+        </w:rPr>
+        <w:t xml:space="preserve">sur la touche </w:t>
+      </w:r>
+      <w:r>
+        <w:rPr>
+          <w:lang w:val="fr-CH"/>
+        </w:rPr>
+        <w:t>« </w:t>
+      </w:r>
+      <w:r>
+        <w:rPr>
+          <w:i/>
+          <w:iCs/>
+          <w:lang w:val="fr-CH"/>
+        </w:rPr>
+        <w:t>escape »</w:t>
+      </w:r>
+      <w:bookmarkEnd w:id="9"/>
+    </w:p>
+    <w:p>
+      <w:pPr>
+        <w:rPr>
+          <w:lang w:val="fr-CH"/>
+        </w:rPr>
+      </w:pPr>
+      <w:r>
+        <w:rPr>
+          <w:lang w:val="fr-CH"/>
+        </w:rPr>
+        <w:t xml:space="preserve">Pour quitter le programme, on a un thread qui vérifie chaque </w:t>
+      </w:r>
+      <w:r>
+        <w:rPr>
+          <w:iCs/>
+          <w:lang w:val="fr-CH"/>
+        </w:rPr>
+        <w:t>0,02 s</w:t>
+      </w:r>
+      <w:r>
+        <w:rPr>
+          <w:iCs/>
+          <w:lang w:val="fr-CH"/>
+        </w:rPr>
+        <w:t>econdes</w:t>
+      </w:r>
+      <w:r>
+        <w:rPr>
+          <w:iCs/>
+          <w:lang w:val="fr-CH"/>
+        </w:rPr>
+        <w:t xml:space="preserve"> (50 Hz</w:t>
+      </w:r>
+      <w:r>
+        <w:rPr>
+          <w:lang w:val="fr-CH"/>
+        </w:rPr>
+        <w:t>)</w:t>
+      </w:r>
+      <w:r>
+        <w:rPr>
+          <w:lang w:val="fr-CH"/>
+        </w:rPr>
+        <w:t xml:space="preserve"> si </w:t>
+      </w:r>
+      <w:r>
+        <w:rPr>
+          <w:lang w:val="fr-CH"/>
+        </w:rPr>
+        <w:t xml:space="preserve">la touche </w:t>
+      </w:r>
+      <w:r>
+        <w:rPr>
+          <w:lang w:val="fr-CH"/>
+        </w:rPr>
+        <w:t>« </w:t>
+      </w:r>
+      <w:r>
+        <w:rPr>
+          <w:i/>
+          <w:iCs/>
+          <w:lang w:val="fr-CH"/>
+        </w:rPr>
+        <w:t xml:space="preserve">Échap » </w:t>
+      </w:r>
+      <w:r>
+        <w:rPr>
+          <w:lang w:val="fr-CH"/>
+        </w:rPr>
+        <w:t>est appuyé</w:t>
+      </w:r>
+      <w:r>
+        <w:rPr>
+          <w:lang w:val="fr-CH"/>
+        </w:rPr>
+        <w:t>e</w:t>
+      </w:r>
+      <w:r>
+        <w:rPr>
+          <w:lang w:val="fr-CH"/>
+        </w:rPr>
+        <w:t xml:space="preserve"> ou pas. Si c’est le cas, le thread va changer la valeur du booléen </w:t>
+      </w:r>
+      <w:r>
+        <w:rPr>
+          <w:i/>
+          <w:iCs/>
+          <w:lang w:val="fr-CH"/>
+        </w:rPr>
+        <w:t xml:space="preserve">escape_pressed </w:t>
+      </w:r>
+      <w:r>
+        <w:rPr>
+          <w:lang w:val="fr-CH"/>
+        </w:rPr>
+        <w:t xml:space="preserve">à </w:t>
+      </w:r>
+      <w:r>
+        <w:rPr>
+          <w:i/>
+          <w:iCs/>
+          <w:lang w:val="fr-CH"/>
+        </w:rPr>
+        <w:t>true</w:t>
+      </w:r>
+      <w:r>
+        <w:rPr>
+          <w:i/>
+          <w:iCs/>
+          <w:lang w:val="fr-CH"/>
+        </w:rPr>
+        <w:t xml:space="preserve"> </w:t>
+      </w:r>
+      <w:r>
+        <w:rPr>
+          <w:lang w:val="fr-CH"/>
+        </w:rPr>
+        <w:t>et il va quitter sa routine</w:t>
+      </w:r>
+      <w:r>
+        <w:rPr>
+          <w:lang w:val="fr-CH"/>
+        </w:rPr>
+        <w:t xml:space="preserve">. Et au moment où le thread d’affichage détecte que la valeur de ce dernier est à </w:t>
+      </w:r>
+      <w:r>
+        <w:rPr>
+          <w:i/>
+          <w:iCs/>
+          <w:lang w:val="fr-CH"/>
+        </w:rPr>
+        <w:t>true</w:t>
+      </w:r>
+      <w:r>
+        <w:rPr>
+          <w:lang w:val="fr-CH"/>
+        </w:rPr>
+        <w:t xml:space="preserve"> (à l’aide d’un simple </w:t>
+      </w:r>
+      <w:r>
+        <w:rPr>
+          <w:i/>
+          <w:iCs/>
+          <w:lang w:val="fr-CH"/>
+        </w:rPr>
+        <w:t>if</w:t>
+      </w:r>
+      <w:r>
+        <w:rPr>
+          <w:lang w:val="fr-CH"/>
+        </w:rPr>
+        <w:t xml:space="preserve">), il va mettre la valeur du booléen </w:t>
+      </w:r>
+      <w:r>
+        <w:rPr>
+          <w:i/>
+          <w:iCs/>
+          <w:lang w:val="fr-CH"/>
+        </w:rPr>
+        <w:t>end_game</w:t>
+      </w:r>
+      <w:r>
+        <w:rPr>
+          <w:lang w:val="fr-CH"/>
+        </w:rPr>
+        <w:t xml:space="preserve"> à </w:t>
+      </w:r>
+      <w:r>
+        <w:rPr>
+          <w:i/>
+          <w:iCs/>
+          <w:lang w:val="fr-CH"/>
+        </w:rPr>
+        <w:t>true</w:t>
+      </w:r>
+      <w:r>
+        <w:rPr>
+          <w:lang w:val="fr-CH"/>
+        </w:rPr>
+        <w:t>.</w:t>
+      </w:r>
+      <w:r>
+        <w:rPr>
+          <w:lang w:val="fr-CH"/>
+        </w:rPr>
+        <w:t xml:space="preserve"> Et puisque tous les threads tournent dans une boucle tant que </w:t>
+      </w:r>
+      <w:r>
+        <w:rPr>
+          <w:i/>
+          <w:iCs/>
+          <w:lang w:val="fr-CH"/>
+        </w:rPr>
+        <w:t>end_game</w:t>
+      </w:r>
+      <w:r>
+        <w:rPr>
+          <w:lang w:val="fr-CH"/>
+        </w:rPr>
+        <w:t xml:space="preserve"> est à </w:t>
+      </w:r>
+      <w:r>
+        <w:rPr>
+          <w:i/>
+          <w:iCs/>
+          <w:lang w:val="fr-CH"/>
+        </w:rPr>
+        <w:t>false</w:t>
+      </w:r>
+      <w:r>
+        <w:rPr>
+          <w:lang w:val="fr-CH"/>
+        </w:rPr>
+        <w:t xml:space="preserve">, ils vont tous quitter leurs routines dès que la valeur de </w:t>
+      </w:r>
+      <w:r>
+        <w:rPr>
+          <w:i/>
+          <w:iCs/>
+          <w:lang w:val="fr-CH"/>
+        </w:rPr>
+        <w:t>end_game</w:t>
+      </w:r>
+      <w:r>
+        <w:rPr>
+          <w:lang w:val="fr-CH"/>
+        </w:rPr>
+        <w:t xml:space="preserve"> passe à </w:t>
+      </w:r>
+      <w:r>
+        <w:rPr>
+          <w:i/>
+          <w:iCs/>
+          <w:lang w:val="fr-CH"/>
+        </w:rPr>
+        <w:t>true</w:t>
+      </w:r>
+      <w:r>
+        <w:rPr>
+          <w:lang w:val="fr-CH"/>
+        </w:rPr>
+        <w:t>.</w:t>
+      </w:r>
+    </w:p>
+    <w:p>
+      <w:pPr>
+        <w:jc w:val="left"/>
+        <w:rPr>
+          <w:rFonts w:asciiTheme="majorHAnsi" w:eastAsiaTheme="majorEastAsia" w:hAnsiTheme="majorHAnsi" w:cstheme="majorBidi"/>
+          <w:color w:val="2E74B5"/>
+          <w:sz w:val="36"/>
+          <w:szCs w:val="32"/>
+        </w:rPr>
+      </w:pPr>
+      <w:r>
+        <w:br w:type="page"/>
+      </w:r>
+    </w:p>
+    <w:p>
+      <w:pPr>
+        <w:pStyle w:val="MonTitre1"/>
+      </w:pPr>
+      <w:bookmarkStart w:id="10" w:name="_Toc469060907"/>
+      <w:r>
         <w:lastRenderedPageBreak/>
-        <w:t>Le temps d’attente pour la mise à jour est égal à la fréquence entrée par l’utilisateur</w:t>
-      </w:r>
-    </w:p>
-    <w:p>
-      <w:pPr>
-        <w:rPr>
-          <w:lang w:val="fr-CH"/>
-        </w:rPr>
-      </w:pPr>
-      <w:r>
-        <w:rPr>
-          <w:lang w:val="fr-CH"/>
-        </w:rPr>
-        <w:t xml:space="preserve">Premièrement, on lance un </w:t>
-      </w:r>
-      <w:r>
-        <w:rPr>
-          <w:i/>
-          <w:iCs/>
-          <w:lang w:val="fr-CH"/>
-        </w:rPr>
-        <w:t>timer</w:t>
-      </w:r>
-      <w:r>
-        <w:rPr>
-          <w:lang w:val="fr-CH"/>
-        </w:rPr>
-        <w:t xml:space="preserve"> pour calculer la durée pendant laquelle les </w:t>
+        <w:t>Répartition du travail</w:t>
+      </w:r>
+      <w:bookmarkEnd w:id="10"/>
+    </w:p>
+    <w:p>
+      <w:r>
+        <w:t>Steven s'est principalement occupé du calcul des threads travailleurs (</w:t>
+      </w:r>
+      <w:r>
+        <w:rPr>
+          <w:i/>
+        </w:rPr>
+        <w:t>workers_compute</w:t>
+      </w:r>
+      <w:r>
+        <w:t xml:space="preserve"> et </w:t>
+      </w:r>
+      <w:r>
+        <w:rPr>
+          <w:i/>
+        </w:rPr>
+        <w:t>workers_management</w:t>
+      </w:r>
+      <w:r>
+        <w:t>).</w:t>
+      </w:r>
+    </w:p>
+    <w:p>
+      <w:r>
+        <w:t>Orphée s'est principalement occupé de l'initialisation et la destruction de toutes les structures et threads, de la gestion des workers (</w:t>
+      </w:r>
+      <w:r>
+        <w:rPr>
+          <w:i/>
+        </w:rPr>
+        <w:t>workers_management</w:t>
+      </w:r>
+      <w:r>
+        <w:t xml:space="preserve">) et du </w:t>
+      </w:r>
+      <w:r>
+        <w:rPr>
+          <w:i/>
+          <w:iCs/>
+        </w:rPr>
+        <w:t xml:space="preserve">main </w:t>
+      </w:r>
+      <w:r>
+        <w:t>(</w:t>
+      </w:r>
+      <w:r>
+        <w:rPr>
+          <w:i/>
+        </w:rPr>
+        <w:t>gameoflife.c</w:t>
+      </w:r>
+      <w:r>
+        <w:t>).</w:t>
+      </w:r>
+    </w:p>
+    <w:p>
+      <w:r>
+        <w:t>Raed</w:t>
+      </w:r>
+      <w:bookmarkStart w:id="11" w:name="_GoBack"/>
+      <w:bookmarkEnd w:id="11"/>
+      <w:r>
+        <w:t xml:space="preserve"> s'est principalement occupé de l'affichage (</w:t>
+      </w:r>
+      <w:r>
+        <w:rPr>
+          <w:i/>
+        </w:rPr>
+        <w:t>display_board</w:t>
+      </w:r>
+      <w:r>
+        <w:t xml:space="preserve">) en utilisant la librairie </w:t>
+      </w:r>
+      <w:r>
+        <w:rPr>
+          <w:i/>
+          <w:iCs/>
+        </w:rPr>
+        <w:t>gfx</w:t>
+      </w:r>
+      <w:r>
+        <w:t xml:space="preserve"> et de l'interruption au clavier (</w:t>
+      </w:r>
+      <w:r>
+        <w:rPr>
+          <w:i/>
+        </w:rPr>
+        <w:t>keyboard_interrupt</w:t>
+      </w:r>
+      <w:r>
+        <w:t>).</w:t>
+      </w:r>
+    </w:p>
+    <w:p>
+      <w:r>
+        <w:t>Pour le reste, et surtout pour l'implémentation et la gestion des mécanismes de synchronisation, nous avons collaboré soit par combinaisons de binômes selon les disponibilités de chacun, soit tous ensemble, essentiellement en mettant nos idées sur papier puis en vérifiant la bonne exécution avec le compilateur.</w:t>
+      </w:r>
+    </w:p>
+    <w:p>
+      <w:pPr>
+        <w:pStyle w:val="MonTitre1"/>
+      </w:pPr>
+      <w:bookmarkStart w:id="12" w:name="_Toc469060908"/>
+      <w:r>
+        <w:t>Problèmes et difficultés</w:t>
+      </w:r>
+      <w:bookmarkEnd w:id="12"/>
+    </w:p>
+    <w:p>
+      <w:r>
+        <w:t xml:space="preserve">Nous nous sommes pris à deux reprises pour obtenir une répartition efficace et équitable entre les </w:t>
       </w:r>
       <w:r>
         <w:rPr>
@@ -2027,478 +2999,6 @@
         <w:t>workers</w:t>
       </w:r>
       <w:r>
-        <w:rPr>
-          <w:i/>
-          <w:iCs/>
-        </w:rPr>
-        <w:t xml:space="preserve"> </w:t>
-      </w:r>
-      <w:r>
-        <w:t xml:space="preserve">font leurs calculs. </w:t>
-      </w:r>
-      <w:r>
-        <w:t>Pour</w:t>
-      </w:r>
-      <w:r>
-        <w:rPr>
-          <w:lang w:val="fr-CH"/>
-        </w:rPr>
-        <w:t xml:space="preserve"> </w:t>
-      </w:r>
-      <w:r>
-        <w:rPr>
-          <w:lang w:val="fr-CH"/>
-        </w:rPr>
-        <w:t xml:space="preserve">les attendre, on a utilisé une barrière </w:t>
-      </w:r>
-      <w:r>
-        <w:rPr>
-          <w:i/>
-          <w:iCs/>
-          <w:lang w:val="fr-CH"/>
-        </w:rPr>
-        <w:t xml:space="preserve">workers_barrier </w:t>
-      </w:r>
-      <w:r>
-        <w:rPr>
-          <w:lang w:val="fr-CH"/>
-        </w:rPr>
-        <w:t>initialisé avec le nombre de threads travailleurs + 1 (ce +1 vient du fait que le thread d’affichage lui aussi doit terminer son dernier affichage, avant d’afficher le nouvel état)</w:t>
-      </w:r>
-      <w:r>
-        <w:rPr>
-          <w:lang w:val="fr-CH"/>
-        </w:rPr>
-        <w:t xml:space="preserve">. Après, on arrête le </w:t>
-      </w:r>
-      <w:r>
-        <w:rPr>
-          <w:i/>
-          <w:iCs/>
-          <w:lang w:val="fr-CH"/>
-        </w:rPr>
-        <w:t>timer</w:t>
-      </w:r>
-      <w:r>
-        <w:rPr>
-          <w:lang w:val="fr-CH"/>
-        </w:rPr>
-        <w:t xml:space="preserve">, et on met le thread d’affichage en </w:t>
-      </w:r>
-      <w:r>
-        <w:rPr>
-          <w:i/>
-          <w:iCs/>
-          <w:lang w:val="fr-CH"/>
-        </w:rPr>
-        <w:t>sleep(</w:t>
-      </w:r>
-      <w:r>
-        <w:rPr>
-          <w:i/>
-          <w:iCs/>
-          <w:lang w:val="fr-CH"/>
-        </w:rPr>
-        <w:t>temps entré par l’utilisateur – temps pour les calculs des workers)</w:t>
-      </w:r>
-      <w:r>
-        <w:rPr>
-          <w:i/>
-          <w:iCs/>
-        </w:rPr>
-        <w:t xml:space="preserve"> </w:t>
-      </w:r>
-      <w:r>
-        <w:t>dans la fonction adapt_</w:t>
-      </w:r>
-      <w:r>
-        <w:rPr>
-          <w:i/>
-          <w:iCs/>
-        </w:rPr>
-        <w:t>frequency</w:t>
-      </w:r>
-      <w:r>
-        <w:rPr>
-          <w:i/>
-          <w:iCs/>
-        </w:rPr>
-        <w:t xml:space="preserve">. </w:t>
-      </w:r>
-      <w:r>
-        <w:t>Finalement, on affiche le rendu.</w:t>
-      </w:r>
-    </w:p>
-    <w:p>
-      <w:pPr>
-        <w:rPr>
-          <w:lang w:val="fr-CH"/>
-        </w:rPr>
-      </w:pPr>
-      <w:r>
-        <w:rPr>
-          <w:lang w:val="fr-CH"/>
-        </w:rPr>
-        <w:t xml:space="preserve">Bien évidemment, </w:t>
-      </w:r>
-      <w:r>
-        <w:t xml:space="preserve">la fréquence d’affichage maximale sera le temps que tous les </w:t>
-      </w:r>
-      <w:r>
-        <w:rPr>
-          <w:i/>
-          <w:iCs/>
-        </w:rPr>
-        <w:t>workers</w:t>
-      </w:r>
-      <w:r>
-        <w:t xml:space="preserve"> passent pour effectuer leurs calculs.</w:t>
-      </w:r>
-    </w:p>
-    <w:p>
-      <w:pPr>
-        <w:pStyle w:val="MonTitre1"/>
-        <w:rPr>
-          <w:lang w:val="fr-CH"/>
-        </w:rPr>
-      </w:pPr>
-      <w:bookmarkStart w:id="8" w:name="_Toc469005835"/>
-      <w:r>
-        <w:rPr>
-          <w:b w:val="0"/>
-          <w:lang w:val="fr-CH"/>
-        </w:rPr>
-        <w:t>Partie 3</w:t>
-      </w:r>
-      <w:bookmarkEnd w:id="8"/>
-    </w:p>
-    <w:p>
-      <w:pPr>
-        <w:pStyle w:val="MonTitre2"/>
-        <w:rPr>
-          <w:lang w:val="fr-CH"/>
-        </w:rPr>
-      </w:pPr>
-      <w:bookmarkStart w:id="9" w:name="_Toc469005836"/>
-      <w:r>
-        <w:rPr>
-          <w:lang w:val="fr-CH"/>
-        </w:rPr>
-        <w:t xml:space="preserve">Gestion d’appui </w:t>
-      </w:r>
-      <w:r>
-        <w:rPr>
-          <w:lang w:val="fr-CH"/>
-        </w:rPr>
-        <w:t xml:space="preserve">sur la touche </w:t>
-      </w:r>
-      <w:r>
-        <w:rPr>
-          <w:lang w:val="fr-CH"/>
-        </w:rPr>
-        <w:t>« </w:t>
-      </w:r>
-      <w:r>
-        <w:rPr>
-          <w:i/>
-          <w:iCs/>
-          <w:lang w:val="fr-CH"/>
-        </w:rPr>
-        <w:t>escape »</w:t>
-      </w:r>
-      <w:bookmarkEnd w:id="9"/>
-    </w:p>
-    <w:p>
-      <w:pPr>
-        <w:rPr>
-          <w:lang w:val="fr-CH"/>
-        </w:rPr>
-      </w:pPr>
-      <w:r>
-        <w:rPr>
-          <w:lang w:val="fr-CH"/>
-        </w:rPr>
-        <w:t xml:space="preserve">Pour quitter le programme, on a un thread qui vérifie chaque </w:t>
-      </w:r>
-      <w:r>
-        <w:rPr>
-          <w:i/>
-          <w:iCs/>
-          <w:lang w:val="fr-CH"/>
-        </w:rPr>
-        <w:t>0,02 s (50 Hz</w:t>
-      </w:r>
-      <w:r>
-        <w:rPr>
-          <w:lang w:val="fr-CH"/>
-        </w:rPr>
-        <w:t xml:space="preserve">) si </w:t>
-      </w:r>
-      <w:r>
-        <w:rPr>
-          <w:lang w:val="fr-CH"/>
-        </w:rPr>
-        <w:t xml:space="preserve">la touche </w:t>
-      </w:r>
-      <w:r>
-        <w:rPr>
-          <w:lang w:val="fr-CH"/>
-        </w:rPr>
-        <w:t>« </w:t>
-      </w:r>
-      <w:r>
-        <w:rPr>
-          <w:i/>
-          <w:iCs/>
-          <w:lang w:val="fr-CH"/>
-        </w:rPr>
-        <w:t xml:space="preserve">Échap » </w:t>
-      </w:r>
-      <w:r>
-        <w:rPr>
-          <w:lang w:val="fr-CH"/>
-        </w:rPr>
-        <w:t xml:space="preserve">est appuyé ou pas. Si c’est le cas, le thread va changer la valeur du booléen </w:t>
-      </w:r>
-      <w:r>
-        <w:rPr>
-          <w:i/>
-          <w:iCs/>
-          <w:lang w:val="fr-CH"/>
-        </w:rPr>
-        <w:t xml:space="preserve">escape_pressed </w:t>
-      </w:r>
-      <w:r>
-        <w:rPr>
-          <w:lang w:val="fr-CH"/>
-        </w:rPr>
-        <w:t xml:space="preserve">à </w:t>
-      </w:r>
-      <w:r>
-        <w:rPr>
-          <w:i/>
-          <w:iCs/>
-          <w:lang w:val="fr-CH"/>
-        </w:rPr>
-        <w:t>true</w:t>
-      </w:r>
-      <w:r>
-        <w:rPr>
-          <w:i/>
-          <w:iCs/>
-          <w:lang w:val="fr-CH"/>
-        </w:rPr>
-        <w:t xml:space="preserve"> </w:t>
-      </w:r>
-      <w:r>
-        <w:rPr>
-          <w:lang w:val="fr-CH"/>
-        </w:rPr>
-        <w:t>et il va quitter sa routine</w:t>
-      </w:r>
-      <w:r>
-        <w:rPr>
-          <w:lang w:val="fr-CH"/>
-        </w:rPr>
-        <w:t xml:space="preserve">. Et au moment où le thread d’affichage détecte que la valeur de ce dernier est à </w:t>
-      </w:r>
-      <w:r>
-        <w:rPr>
-          <w:i/>
-          <w:iCs/>
-          <w:lang w:val="fr-CH"/>
-        </w:rPr>
-        <w:t>true</w:t>
-      </w:r>
-      <w:r>
-        <w:rPr>
-          <w:lang w:val="fr-CH"/>
-        </w:rPr>
-        <w:t xml:space="preserve"> (à l’aide d’un simple </w:t>
-      </w:r>
-      <w:r>
-        <w:rPr>
-          <w:i/>
-          <w:iCs/>
-          <w:lang w:val="fr-CH"/>
-        </w:rPr>
-        <w:t>if</w:t>
-      </w:r>
-      <w:r>
-        <w:rPr>
-          <w:lang w:val="fr-CH"/>
-        </w:rPr>
-        <w:t xml:space="preserve">), il va mettre la valeur du booléen </w:t>
-      </w:r>
-      <w:r>
-        <w:rPr>
-          <w:i/>
-          <w:iCs/>
-          <w:lang w:val="fr-CH"/>
-        </w:rPr>
-        <w:t>end_game</w:t>
-      </w:r>
-      <w:r>
-        <w:rPr>
-          <w:lang w:val="fr-CH"/>
-        </w:rPr>
-        <w:t xml:space="preserve"> à </w:t>
-      </w:r>
-      <w:r>
-        <w:rPr>
-          <w:i/>
-          <w:iCs/>
-          <w:lang w:val="fr-CH"/>
-        </w:rPr>
-        <w:t>true</w:t>
-      </w:r>
-      <w:r>
-        <w:rPr>
-          <w:lang w:val="fr-CH"/>
-        </w:rPr>
-        <w:t>.</w:t>
-      </w:r>
-      <w:r>
-        <w:rPr>
-          <w:lang w:val="fr-CH"/>
-        </w:rPr>
-        <w:t xml:space="preserve"> Et puisque tous les threads tournent dans une boucle tant que </w:t>
-      </w:r>
-      <w:r>
-        <w:rPr>
-          <w:i/>
-          <w:iCs/>
-          <w:lang w:val="fr-CH"/>
-        </w:rPr>
-        <w:t>end_game</w:t>
-      </w:r>
-      <w:r>
-        <w:rPr>
-          <w:lang w:val="fr-CH"/>
-        </w:rPr>
-        <w:t xml:space="preserve"> est à </w:t>
-      </w:r>
-      <w:r>
-        <w:rPr>
-          <w:i/>
-          <w:iCs/>
-          <w:lang w:val="fr-CH"/>
-        </w:rPr>
-        <w:t>false</w:t>
-      </w:r>
-      <w:r>
-        <w:rPr>
-          <w:lang w:val="fr-CH"/>
-        </w:rPr>
-        <w:t xml:space="preserve">, donc ils vont tous quitter leurs routines dès que la valeur de </w:t>
-      </w:r>
-      <w:r>
-        <w:rPr>
-          <w:i/>
-          <w:iCs/>
-          <w:lang w:val="fr-CH"/>
-        </w:rPr>
-        <w:t>end_game</w:t>
-      </w:r>
-      <w:r>
-        <w:rPr>
-          <w:lang w:val="fr-CH"/>
-        </w:rPr>
-        <w:t xml:space="preserve"> passe à </w:t>
-      </w:r>
-      <w:r>
-        <w:rPr>
-          <w:i/>
-          <w:iCs/>
-          <w:lang w:val="fr-CH"/>
-        </w:rPr>
-        <w:t>true</w:t>
-      </w:r>
-      <w:r>
-        <w:rPr>
-          <w:lang w:val="fr-CH"/>
-        </w:rPr>
-        <w:t>.</w:t>
-      </w:r>
-    </w:p>
-    <w:p>
-      <w:pPr>
-        <w:pStyle w:val="MonTitre1"/>
-      </w:pPr>
-      <w:bookmarkStart w:id="10" w:name="_Toc469005837"/>
-      <w:r>
-        <w:rPr>
-          <w:b w:val="0"/>
-        </w:rPr>
-        <w:t>Répartition du travail</w:t>
-      </w:r>
-      <w:bookmarkEnd w:id="10"/>
-    </w:p>
-    <w:p>
-      <w:r>
-        <w:t>Steven s'est principalement occupé du calcul des threads travailleurs (workers_compute et workers_management).</w:t>
-      </w:r>
-    </w:p>
-    <w:p>
-      <w:r>
-        <w:t xml:space="preserve">Orphée s'est principalement occupé de l'initialisation et la destruction de toutes les structures et threads, de la gestion des workers (workers_management) et du </w:t>
-      </w:r>
-      <w:r>
-        <w:rPr>
-          <w:i/>
-          <w:iCs/>
-        </w:rPr>
-        <w:t xml:space="preserve">main </w:t>
-      </w:r>
-      <w:r>
-        <w:t>(gameoflife.c).</w:t>
-      </w:r>
-    </w:p>
-    <w:p>
-      <w:r>
-        <w:t xml:space="preserve">Raed s'est principalement occupé de l'affichage (display_board) en utilisant la librairie </w:t>
-      </w:r>
-      <w:r>
-        <w:rPr>
-          <w:i/>
-          <w:iCs/>
-        </w:rPr>
-        <w:t>gfx</w:t>
-      </w:r>
-      <w:r>
-        <w:t xml:space="preserve"> et de l'interruption au clavier (keyboard_interrupt).</w:t>
-      </w:r>
-    </w:p>
-    <w:p>
-      <w:r>
-        <w:t>Pour le reste, et surtout pour l'implémentation et la gestion des mécanismes de synchronisation, nous avons collaboré soit par combinaisons de binômes selon les disponibilités de chacun, soit tous ensemble, essentiellement en mettant nos idées sur papier puis en vérifiant la bonne exécution avec le compilateur.</w:t>
-      </w:r>
-    </w:p>
-    <w:p>
-      <w:pPr>
-        <w:pStyle w:val="MonTitre1"/>
-      </w:pPr>
-      <w:bookmarkStart w:id="11" w:name="_Toc469005838"/>
-      <w:r>
-        <w:rPr>
-          <w:b w:val="0"/>
-        </w:rPr>
-        <w:t>Problèmes et difficultés</w:t>
-      </w:r>
-      <w:bookmarkEnd w:id="11"/>
-    </w:p>
-    <w:p>
-      <w:r>
-        <w:t xml:space="preserve">Nous nous sommes pris à deux reprises pour obtenir une répartition efficace et équitable entre les </w:t>
-      </w:r>
-      <w:r>
-        <w:rPr>
-          <w:i/>
-          <w:iCs/>
-        </w:rPr>
-        <w:t>workers</w:t>
-      </w:r>
-      <w:r>
         <w:t>. La capture de l'appui sur la touche ECHAP n'a pas été évident tout de suite non plus. Mais c'est surtout l'association de tous les mécanismes de synchronisation pour obtenir la séquence voulue qui a été difficile.</w:t>
       </w:r>
     </w:p>
@@ -2508,9 +3008,9 @@
       </w:r>
     </w:p>
     <w:sectPr>
-      <w:headerReference w:type="default" r:id="rId9"/>
-      <w:footerReference w:type="even" r:id="rId10"/>
-      <w:footerReference w:type="default" r:id="rId11"/>
+      <w:headerReference w:type="default" r:id="rId11"/>
+      <w:footerReference w:type="even" r:id="rId12"/>
+      <w:footerReference w:type="default" r:id="rId13"/>
       <w:pgSz w:w="11900" w:h="16840"/>
       <w:pgMar w:top="1417" w:right="1417" w:bottom="1417" w:left="1417" w:header="708" w:footer="708" w:gutter="0"/>
       <w:cols w:space="708"/>
@@ -2522,7 +3022,7 @@
 </file>
 
 <file path=word/endnotes.xml><?xml version="1.0" encoding="utf-8"?>
-<w:endnotes xmlns:wpc="http://schemas.microsoft.com/office/word/2010/wordprocessingCanvas" xmlns:cx="http://schemas.microsoft.com/office/drawing/2014/chartex" xmlns:cx1="http://schemas.microsoft.com/office/drawing/2015/9/8/chartex" xmlns:cx2="http://schemas.microsoft.com/office/drawing/2015/10/21/chartex" xmlns:mc="http://schemas.openxmlformats.org/markup-compatibility/2006" xmlns:o="urn:schemas-microsoft-com:office:office" xmlns:r="http://schemas.openxmlformats.org/officeDocument/2006/relationships" xmlns:m="http://schemas.openxmlformats.org/officeDocument/2006/math" xmlns:v="urn:schemas-microsoft-com:vml" xmlns:wp14="http://schemas.microsoft.com/office/word/2010/wordprocessingDrawing" xmlns:wp="http://schemas.openxmlformats.org/drawingml/2006/wordprocessingDrawing" xmlns:w10="urn:schemas-microsoft-com:office:word" xmlns:w="http://schemas.openxmlformats.org/wordprocessingml/2006/main" xmlns:w14="http://schemas.microsoft.com/office/word/2010/wordml" xmlns:w15="http://schemas.microsoft.com/office/word/2012/wordml" xmlns:w16se="http://schemas.microsoft.com/office/word/2015/wordml/symex" xmlns:wpg="http://schemas.microsoft.com/office/word/2010/wordprocessingGroup" xmlns:wpi="http://schemas.microsoft.com/office/word/2010/wordprocessingInk" xmlns:wne="http://schemas.microsoft.com/office/word/2006/wordml" xmlns:wps="http://schemas.microsoft.com/office/word/2010/wordprocessingShape" mc:Ignorable="w14 w15 w16se wp14">
+<w:endnotes xmlns:wpc="http://schemas.microsoft.com/office/word/2010/wordprocessingCanvas" xmlns:mc="http://schemas.openxmlformats.org/markup-compatibility/2006" xmlns:o="urn:schemas-microsoft-com:office:office" xmlns:r="http://schemas.openxmlformats.org/officeDocument/2006/relationships" xmlns:m="http://schemas.openxmlformats.org/officeDocument/2006/math" xmlns:v="urn:schemas-microsoft-com:vml" xmlns:wp14="http://schemas.microsoft.com/office/word/2010/wordprocessingDrawing" xmlns:wp="http://schemas.openxmlformats.org/drawingml/2006/wordprocessingDrawing" xmlns:w10="urn:schemas-microsoft-com:office:word" xmlns:w="http://schemas.openxmlformats.org/wordprocessingml/2006/main" xmlns:w14="http://schemas.microsoft.com/office/word/2010/wordml" xmlns:w15="http://schemas.microsoft.com/office/word/2012/wordml" xmlns:wpg="http://schemas.microsoft.com/office/word/2010/wordprocessingGroup" xmlns:wpi="http://schemas.microsoft.com/office/word/2010/wordprocessingInk" xmlns:wne="http://schemas.microsoft.com/office/word/2006/wordml" xmlns:wps="http://schemas.microsoft.com/office/word/2010/wordprocessingShape" mc:Ignorable="w14 w15 wp14">
   <w:endnote w:type="separator" w:id="-1">
     <w:p>
       <w:pPr>
@@ -2554,7 +3054,7 @@
 </file>
 
 <file path=word/footer1.xml><?xml version="1.0" encoding="utf-8"?>
-<w:ftr xmlns:wpc="http://schemas.microsoft.com/office/word/2010/wordprocessingCanvas" xmlns:cx="http://schemas.microsoft.com/office/drawing/2014/chartex" xmlns:cx1="http://schemas.microsoft.com/office/drawing/2015/9/8/chartex" xmlns:cx2="http://schemas.microsoft.com/office/drawing/2015/10/21/chartex" xmlns:mc="http://schemas.openxmlformats.org/markup-compatibility/2006" xmlns:o="urn:schemas-microsoft-com:office:office" xmlns:r="http://schemas.openxmlformats.org/officeDocument/2006/relationships" xmlns:m="http://schemas.openxmlformats.org/officeDocument/2006/math" xmlns:v="urn:schemas-microsoft-com:vml" xmlns:wp14="http://schemas.microsoft.com/office/word/2010/wordprocessingDrawing" xmlns:wp="http://schemas.openxmlformats.org/drawingml/2006/wordprocessingDrawing" xmlns:w10="urn:schemas-microsoft-com:office:word" xmlns:w="http://schemas.openxmlformats.org/wordprocessingml/2006/main" xmlns:w14="http://schemas.microsoft.com/office/word/2010/wordml" xmlns:w15="http://schemas.microsoft.com/office/word/2012/wordml" xmlns:w16se="http://schemas.microsoft.com/office/word/2015/wordml/symex" xmlns:wpg="http://schemas.microsoft.com/office/word/2010/wordprocessingGroup" xmlns:wpi="http://schemas.microsoft.com/office/word/2010/wordprocessingInk" xmlns:wne="http://schemas.microsoft.com/office/word/2006/wordml" xmlns:wps="http://schemas.microsoft.com/office/word/2010/wordprocessingShape" mc:Ignorable="w14 w15 w16se wp14">
+<w:ftr xmlns:wpc="http://schemas.microsoft.com/office/word/2010/wordprocessingCanvas" xmlns:mc="http://schemas.openxmlformats.org/markup-compatibility/2006" xmlns:o="urn:schemas-microsoft-com:office:office" xmlns:r="http://schemas.openxmlformats.org/officeDocument/2006/relationships" xmlns:m="http://schemas.openxmlformats.org/officeDocument/2006/math" xmlns:v="urn:schemas-microsoft-com:vml" xmlns:wp14="http://schemas.microsoft.com/office/word/2010/wordprocessingDrawing" xmlns:wp="http://schemas.openxmlformats.org/drawingml/2006/wordprocessingDrawing" xmlns:w10="urn:schemas-microsoft-com:office:word" xmlns:w="http://schemas.openxmlformats.org/wordprocessingml/2006/main" xmlns:w14="http://schemas.microsoft.com/office/word/2010/wordml" xmlns:w15="http://schemas.microsoft.com/office/word/2012/wordml" xmlns:wpg="http://schemas.microsoft.com/office/word/2010/wordprocessingGroup" xmlns:wpi="http://schemas.microsoft.com/office/word/2010/wordprocessingInk" xmlns:wne="http://schemas.microsoft.com/office/word/2006/wordml" xmlns:wps="http://schemas.microsoft.com/office/word/2010/wordprocessingShape" mc:Ignorable="w14 w15 wp14">
   <w:p>
     <w:pPr>
       <w:pStyle w:val="Pieddepage"/>
@@ -2592,7 +3092,7 @@
 </file>
 
 <file path=word/footer2.xml><?xml version="1.0" encoding="utf-8"?>
-<w:ftr xmlns:wpc="http://schemas.microsoft.com/office/word/2010/wordprocessingCanvas" xmlns:cx="http://schemas.microsoft.com/office/drawing/2014/chartex" xmlns:cx1="http://schemas.microsoft.com/office/drawing/2015/9/8/chartex" xmlns:cx2="http://schemas.microsoft.com/office/drawing/2015/10/21/chartex" xmlns:mc="http://schemas.openxmlformats.org/markup-compatibility/2006" xmlns:o="urn:schemas-microsoft-com:office:office" xmlns:r="http://schemas.openxmlformats.org/officeDocument/2006/relationships" xmlns:m="http://schemas.openxmlformats.org/officeDocument/2006/math" xmlns:v="urn:schemas-microsoft-com:vml" xmlns:wp14="http://schemas.microsoft.com/office/word/2010/wordprocessingDrawing" xmlns:wp="http://schemas.openxmlformats.org/drawingml/2006/wordprocessingDrawing" xmlns:w10="urn:schemas-microsoft-com:office:word" xmlns:w="http://schemas.openxmlformats.org/wordprocessingml/2006/main" xmlns:w14="http://schemas.microsoft.com/office/word/2010/wordml" xmlns:w15="http://schemas.microsoft.com/office/word/2012/wordml" xmlns:w16se="http://schemas.microsoft.com/office/word/2015/wordml/symex" xmlns:wpg="http://schemas.microsoft.com/office/word/2010/wordprocessingGroup" xmlns:wpi="http://schemas.microsoft.com/office/word/2010/wordprocessingInk" xmlns:wne="http://schemas.microsoft.com/office/word/2006/wordml" xmlns:wps="http://schemas.microsoft.com/office/word/2010/wordprocessingShape" mc:Ignorable="w14 w15 w16se wp14">
+<w:ftr xmlns:wpc="http://schemas.microsoft.com/office/word/2010/wordprocessingCanvas" xmlns:mc="http://schemas.openxmlformats.org/markup-compatibility/2006" xmlns:o="urn:schemas-microsoft-com:office:office" xmlns:r="http://schemas.openxmlformats.org/officeDocument/2006/relationships" xmlns:m="http://schemas.openxmlformats.org/officeDocument/2006/math" xmlns:v="urn:schemas-microsoft-com:vml" xmlns:wp14="http://schemas.microsoft.com/office/word/2010/wordprocessingDrawing" xmlns:wp="http://schemas.openxmlformats.org/drawingml/2006/wordprocessingDrawing" xmlns:w10="urn:schemas-microsoft-com:office:word" xmlns:w="http://schemas.openxmlformats.org/wordprocessingml/2006/main" xmlns:w14="http://schemas.microsoft.com/office/word/2010/wordml" xmlns:w15="http://schemas.microsoft.com/office/word/2012/wordml" xmlns:wpg="http://schemas.microsoft.com/office/word/2010/wordprocessingGroup" xmlns:wpi="http://schemas.microsoft.com/office/word/2010/wordprocessingInk" xmlns:wne="http://schemas.microsoft.com/office/word/2006/wordml" xmlns:wps="http://schemas.microsoft.com/office/word/2010/wordprocessingShape" mc:Ignorable="w14 w15 wp14">
   <w:p>
     <w:pPr>
       <w:pStyle w:val="Style3"/>
@@ -2619,7 +3119,7 @@
       <w:rPr>
         <w:noProof/>
       </w:rPr>
-      <w:t>2</w:t>
+      <w:t>5</w:t>
     </w:r>
     <w:r>
       <w:rPr>
@@ -2649,7 +3149,7 @@
 </file>
 
 <file path=word/footnotes.xml><?xml version="1.0" encoding="utf-8"?>
-<w:footnotes xmlns:wpc="http://schemas.microsoft.com/office/word/2010/wordprocessingCanvas" xmlns:cx="http://schemas.microsoft.com/office/drawing/2014/chartex" xmlns:cx1="http://schemas.microsoft.com/office/drawing/2015/9/8/chartex" xmlns:cx2="http://schemas.microsoft.com/office/drawing/2015/10/21/chartex" xmlns:mc="http://schemas.openxmlformats.org/markup-compatibility/2006" xmlns:o="urn:schemas-microsoft-com:office:office" xmlns:r="http://schemas.openxmlformats.org/officeDocument/2006/relationships" xmlns:m="http://schemas.openxmlformats.org/officeDocument/2006/math" xmlns:v="urn:schemas-microsoft-com:vml" xmlns:wp14="http://schemas.microsoft.com/office/word/2010/wordprocessingDrawing" xmlns:wp="http://schemas.openxmlformats.org/drawingml/2006/wordprocessingDrawing" xmlns:w10="urn:schemas-microsoft-com:office:word" xmlns:w="http://schemas.openxmlformats.org/wordprocessingml/2006/main" xmlns:w14="http://schemas.microsoft.com/office/word/2010/wordml" xmlns:w15="http://schemas.microsoft.com/office/word/2012/wordml" xmlns:w16se="http://schemas.microsoft.com/office/word/2015/wordml/symex" xmlns:wpg="http://schemas.microsoft.com/office/word/2010/wordprocessingGroup" xmlns:wpi="http://schemas.microsoft.com/office/word/2010/wordprocessingInk" xmlns:wne="http://schemas.microsoft.com/office/word/2006/wordml" xmlns:wps="http://schemas.microsoft.com/office/word/2010/wordprocessingShape" mc:Ignorable="w14 w15 w16se wp14">
+<w:footnotes xmlns:wpc="http://schemas.microsoft.com/office/word/2010/wordprocessingCanvas" xmlns:mc="http://schemas.openxmlformats.org/markup-compatibility/2006" xmlns:o="urn:schemas-microsoft-com:office:office" xmlns:r="http://schemas.openxmlformats.org/officeDocument/2006/relationships" xmlns:m="http://schemas.openxmlformats.org/officeDocument/2006/math" xmlns:v="urn:schemas-microsoft-com:vml" xmlns:wp14="http://schemas.microsoft.com/office/word/2010/wordprocessingDrawing" xmlns:wp="http://schemas.openxmlformats.org/drawingml/2006/wordprocessingDrawing" xmlns:w10="urn:schemas-microsoft-com:office:word" xmlns:w="http://schemas.openxmlformats.org/wordprocessingml/2006/main" xmlns:w14="http://schemas.microsoft.com/office/word/2010/wordml" xmlns:w15="http://schemas.microsoft.com/office/word/2012/wordml" xmlns:wpg="http://schemas.microsoft.com/office/word/2010/wordprocessingGroup" xmlns:wpi="http://schemas.microsoft.com/office/word/2010/wordprocessingInk" xmlns:wne="http://schemas.microsoft.com/office/word/2006/wordml" xmlns:wps="http://schemas.microsoft.com/office/word/2010/wordprocessingShape" mc:Ignorable="w14 w15 wp14">
   <w:footnote w:type="separator" w:id="-1">
     <w:p>
       <w:pPr>
@@ -2681,7 +3181,7 @@
 </file>
 
 <file path=word/header1.xml><?xml version="1.0" encoding="utf-8"?>
-<w:hdr xmlns:wpc="http://schemas.microsoft.com/office/word/2010/wordprocessingCanvas" xmlns:cx="http://schemas.microsoft.com/office/drawing/2014/chartex" xmlns:cx1="http://schemas.microsoft.com/office/drawing/2015/9/8/chartex" xmlns:cx2="http://schemas.microsoft.com/office/drawing/2015/10/21/chartex" xmlns:mc="http://schemas.openxmlformats.org/markup-compatibility/2006" xmlns:o="urn:schemas-microsoft-com:office:office" xmlns:r="http://schemas.openxmlformats.org/officeDocument/2006/relationships" xmlns:m="http://schemas.openxmlformats.org/officeDocument/2006/math" xmlns:v="urn:schemas-microsoft-com:vml" xmlns:wp14="http://schemas.microsoft.com/office/word/2010/wordprocessingDrawing" xmlns:wp="http://schemas.openxmlformats.org/drawingml/2006/wordprocessingDrawing" xmlns:w10="urn:schemas-microsoft-com:office:word" xmlns:w="http://schemas.openxmlformats.org/wordprocessingml/2006/main" xmlns:w14="http://schemas.microsoft.com/office/word/2010/wordml" xmlns:w15="http://schemas.microsoft.com/office/word/2012/wordml" xmlns:w16se="http://schemas.microsoft.com/office/word/2015/wordml/symex" xmlns:wpg="http://schemas.microsoft.com/office/word/2010/wordprocessingGroup" xmlns:wpi="http://schemas.microsoft.com/office/word/2010/wordprocessingInk" xmlns:wne="http://schemas.microsoft.com/office/word/2006/wordml" xmlns:wps="http://schemas.microsoft.com/office/word/2010/wordprocessingShape" mc:Ignorable="w14 w15 w16se wp14">
+<w:hdr xmlns:wpc="http://schemas.microsoft.com/office/word/2010/wordprocessingCanvas" xmlns:mc="http://schemas.openxmlformats.org/markup-compatibility/2006" xmlns:o="urn:schemas-microsoft-com:office:office" xmlns:r="http://schemas.openxmlformats.org/officeDocument/2006/relationships" xmlns:m="http://schemas.openxmlformats.org/officeDocument/2006/math" xmlns:v="urn:schemas-microsoft-com:vml" xmlns:wp14="http://schemas.microsoft.com/office/word/2010/wordprocessingDrawing" xmlns:wp="http://schemas.openxmlformats.org/drawingml/2006/wordprocessingDrawing" xmlns:w10="urn:schemas-microsoft-com:office:word" xmlns:w="http://schemas.openxmlformats.org/wordprocessingml/2006/main" xmlns:w14="http://schemas.microsoft.com/office/word/2010/wordml" xmlns:w15="http://schemas.microsoft.com/office/word/2012/wordml" xmlns:wpg="http://schemas.microsoft.com/office/word/2010/wordprocessingGroup" xmlns:wpi="http://schemas.microsoft.com/office/word/2010/wordprocessingInk" xmlns:wne="http://schemas.microsoft.com/office/word/2006/wordml" xmlns:wps="http://schemas.microsoft.com/office/word/2010/wordprocessingShape" mc:Ignorable="w14 w15 wp14">
   <w:p>
     <w:pPr>
       <w:rPr>
@@ -2730,7 +3230,7 @@
 </file>
 
 <file path=word/numbering.xml><?xml version="1.0" encoding="utf-8"?>
-<w:numbering xmlns:wpc="http://schemas.microsoft.com/office/word/2010/wordprocessingCanvas" xmlns:cx="http://schemas.microsoft.com/office/drawing/2014/chartex" xmlns:cx1="http://schemas.microsoft.com/office/drawing/2015/9/8/chartex" xmlns:cx2="http://schemas.microsoft.com/office/drawing/2015/10/21/chartex" xmlns:mc="http://schemas.openxmlformats.org/markup-compatibility/2006" xmlns:o="urn:schemas-microsoft-com:office:office" xmlns:r="http://schemas.openxmlformats.org/officeDocument/2006/relationships" xmlns:m="http://schemas.openxmlformats.org/officeDocument/2006/math" xmlns:v="urn:schemas-microsoft-com:vml" xmlns:wp14="http://schemas.microsoft.com/office/word/2010/wordprocessingDrawing" xmlns:wp="http://schemas.openxmlformats.org/drawingml/2006/wordprocessingDrawing" xmlns:w10="urn:schemas-microsoft-com:office:word" xmlns:w="http://schemas.openxmlformats.org/wordprocessingml/2006/main" xmlns:w14="http://schemas.microsoft.com/office/word/2010/wordml" xmlns:w15="http://schemas.microsoft.com/office/word/2012/wordml" xmlns:w16se="http://schemas.microsoft.com/office/word/2015/wordml/symex" xmlns:wpg="http://schemas.microsoft.com/office/word/2010/wordprocessingGroup" xmlns:wpi="http://schemas.microsoft.com/office/word/2010/wordprocessingInk" xmlns:wne="http://schemas.microsoft.com/office/word/2006/wordml" xmlns:wps="http://schemas.microsoft.com/office/word/2010/wordprocessingShape" mc:Ignorable="w14 w15 w16se wp14">
+<w:numbering xmlns:wpc="http://schemas.microsoft.com/office/word/2010/wordprocessingCanvas" xmlns:mc="http://schemas.openxmlformats.org/markup-compatibility/2006" xmlns:o="urn:schemas-microsoft-com:office:office" xmlns:r="http://schemas.openxmlformats.org/officeDocument/2006/relationships" xmlns:m="http://schemas.openxmlformats.org/officeDocument/2006/math" xmlns:v="urn:schemas-microsoft-com:vml" xmlns:wp14="http://schemas.microsoft.com/office/word/2010/wordprocessingDrawing" xmlns:wp="http://schemas.openxmlformats.org/drawingml/2006/wordprocessingDrawing" xmlns:w10="urn:schemas-microsoft-com:office:word" xmlns:w="http://schemas.openxmlformats.org/wordprocessingml/2006/main" xmlns:w14="http://schemas.microsoft.com/office/word/2010/wordml" xmlns:w15="http://schemas.microsoft.com/office/word/2012/wordml" xmlns:wpg="http://schemas.microsoft.com/office/word/2010/wordprocessingGroup" xmlns:wpi="http://schemas.microsoft.com/office/word/2010/wordprocessingInk" xmlns:wne="http://schemas.microsoft.com/office/word/2006/wordml" xmlns:wps="http://schemas.microsoft.com/office/word/2010/wordprocessingShape" mc:Ignorable="w14 w15 wp14">
   <w:abstractNum w:abstractNumId="0" w15:restartNumberingAfterBreak="0">
     <w:nsid w:val="FFFFFF1D"/>
     <w:multiLevelType w:val="multilevel"/>
@@ -2872,6 +3372,119 @@
     </w:lvl>
   </w:abstractNum>
   <w:abstractNum w:abstractNumId="1" w15:restartNumberingAfterBreak="0">
+    <w:nsid w:val="26CE712C"/>
+    <w:multiLevelType w:val="hybridMultilevel"/>
+    <w:tmpl w:val="DC8EABE0"/>
+    <w:lvl w:ilvl="0" w:tplc="100C0001">
+      <w:start w:val="1"/>
+      <w:numFmt w:val="bullet"/>
+      <w:lvlText w:val=""/>
+      <w:lvlJc w:val="left"/>
+      <w:pPr>
+        <w:ind w:left="720" w:hanging="360"/>
+      </w:pPr>
+      <w:rPr>
+        <w:rFonts w:ascii="Symbol" w:hAnsi="Symbol" w:hint="default"/>
+      </w:rPr>
+    </w:lvl>
+    <w:lvl w:ilvl="1" w:tplc="100C0003" w:tentative="1">
+      <w:start w:val="1"/>
+      <w:numFmt w:val="bullet"/>
+      <w:lvlText w:val="o"/>
+      <w:lvlJc w:val="left"/>
+      <w:pPr>
+        <w:ind w:left="1440" w:hanging="360"/>
+      </w:pPr>
+      <w:rPr>
+        <w:rFonts w:ascii="Courier New" w:hAnsi="Courier New" w:cs="Courier New" w:hint="default"/>
+      </w:rPr>
+    </w:lvl>
+    <w:lvl w:ilvl="2" w:tplc="100C0005" w:tentative="1">
+      <w:start w:val="1"/>
+      <w:numFmt w:val="bullet"/>
+      <w:lvlText w:val=""/>
+      <w:lvlJc w:val="left"/>
+      <w:pPr>
+        <w:ind w:left="2160" w:hanging="360"/>
+      </w:pPr>
+      <w:rPr>
+        <w:rFonts w:ascii="Wingdings" w:hAnsi="Wingdings" w:hint="default"/>
+      </w:rPr>
+    </w:lvl>
+    <w:lvl w:ilvl="3" w:tplc="100C0001" w:tentative="1">
+      <w:start w:val="1"/>
+      <w:numFmt w:val="bullet"/>
+      <w:lvlText w:val=""/>
+      <w:lvlJc w:val="left"/>
+      <w:pPr>
+        <w:ind w:left="2880" w:hanging="360"/>
+      </w:pPr>
+      <w:rPr>
+        <w:rFonts w:ascii="Symbol" w:hAnsi="Symbol" w:hint="default"/>
+      </w:rPr>
+    </w:lvl>
+    <w:lvl w:ilvl="4" w:tplc="100C0003" w:tentative="1">
+      <w:start w:val="1"/>
+      <w:numFmt w:val="bullet"/>
+      <w:lvlText w:val="o"/>
+      <w:lvlJc w:val="left"/>
+      <w:pPr>
+        <w:ind w:left="3600" w:hanging="360"/>
+      </w:pPr>
+      <w:rPr>
+        <w:rFonts w:ascii="Courier New" w:hAnsi="Courier New" w:cs="Courier New" w:hint="default"/>
+      </w:rPr>
+    </w:lvl>
+    <w:lvl w:ilvl="5" w:tplc="100C0005" w:tentative="1">
+      <w:start w:val="1"/>
+      <w:numFmt w:val="bullet"/>
+      <w:lvlText w:val=""/>
+      <w:lvlJc w:val="left"/>
+      <w:pPr>
+        <w:ind w:left="4320" w:hanging="360"/>
+      </w:pPr>
+      <w:rPr>
+        <w:rFonts w:ascii="Wingdings" w:hAnsi="Wingdings" w:hint="default"/>
+      </w:rPr>
+    </w:lvl>
+    <w:lvl w:ilvl="6" w:tplc="100C0001" w:tentative="1">
+      <w:start w:val="1"/>
+      <w:numFmt w:val="bullet"/>
+      <w:lvlText w:val=""/>
+      <w:lvlJc w:val="left"/>
+      <w:pPr>
+        <w:ind w:left="5040" w:hanging="360"/>
+      </w:pPr>
+      <w:rPr>
+        <w:rFonts w:ascii="Symbol" w:hAnsi="Symbol" w:hint="default"/>
+      </w:rPr>
+    </w:lvl>
+    <w:lvl w:ilvl="7" w:tplc="100C0003" w:tentative="1">
+      <w:start w:val="1"/>
+      <w:numFmt w:val="bullet"/>
+      <w:lvlText w:val="o"/>
+      <w:lvlJc w:val="left"/>
+      <w:pPr>
+        <w:ind w:left="5760" w:hanging="360"/>
+      </w:pPr>
+      <w:rPr>
+        <w:rFonts w:ascii="Courier New" w:hAnsi="Courier New" w:cs="Courier New" w:hint="default"/>
+      </w:rPr>
+    </w:lvl>
+    <w:lvl w:ilvl="8" w:tplc="100C0005" w:tentative="1">
+      <w:start w:val="1"/>
+      <w:numFmt w:val="bullet"/>
+      <w:lvlText w:val=""/>
+      <w:lvlJc w:val="left"/>
+      <w:pPr>
+        <w:ind w:left="6480" w:hanging="360"/>
+      </w:pPr>
+      <w:rPr>
+        <w:rFonts w:ascii="Wingdings" w:hAnsi="Wingdings" w:hint="default"/>
+      </w:rPr>
+    </w:lvl>
+  </w:abstractNum>
+  <w:abstractNum w:abstractNumId="2" w15:restartNumberingAfterBreak="0">
     <w:nsid w:val="4829051A"/>
     <w:multiLevelType w:val="hybridMultilevel"/>
     <w:tmpl w:val="4434E818"/>
@@ -2960,7 +3573,7 @@
       </w:pPr>
     </w:lvl>
   </w:abstractNum>
-  <w:abstractNum w:abstractNumId="2" w15:restartNumberingAfterBreak="0">
+  <w:abstractNum w:abstractNumId="3" w15:restartNumberingAfterBreak="0">
     <w:nsid w:val="6D0F1CF5"/>
     <w:multiLevelType w:val="hybridMultilevel"/>
     <w:tmpl w:val="A3020878"/>
@@ -3077,16 +3690,19 @@
     <w:abstractNumId w:val="0"/>
   </w:num>
   <w:num w:numId="2">
-    <w:abstractNumId w:val="1"/>
+    <w:abstractNumId w:val="2"/>
   </w:num>
   <w:num w:numId="3">
-    <w:abstractNumId w:val="2"/>
+    <w:abstractNumId w:val="3"/>
+  </w:num>
+  <w:num w:numId="4">
+    <w:abstractNumId w:val="1"/>
   </w:num>
 </w:numbering>
 </file>
 
 <file path=word/styles.xml><?xml version="1.0" encoding="utf-8"?>
-<w:styles xmlns:mc="http://schemas.openxmlformats.org/markup-compatibility/2006" xmlns:r="http://schemas.openxmlformats.org/officeDocument/2006/relationships" xmlns:w="http://schemas.openxmlformats.org/wordprocessingml/2006/main" xmlns:w14="http://schemas.microsoft.com/office/word/2010/wordml" xmlns:w15="http://schemas.microsoft.com/office/word/2012/wordml" xmlns:w16se="http://schemas.microsoft.com/office/word/2015/wordml/symex" mc:Ignorable="w14 w15 w16se">
+<w:styles xmlns:mc="http://schemas.openxmlformats.org/markup-compatibility/2006" xmlns:r="http://schemas.openxmlformats.org/officeDocument/2006/relationships" xmlns:w="http://schemas.openxmlformats.org/wordprocessingml/2006/main" xmlns:w14="http://schemas.microsoft.com/office/word/2010/wordml" xmlns:w15="http://schemas.microsoft.com/office/word/2012/wordml" mc:Ignorable="w14 w15">
   <w:docDefaults>
     <w:rPrDefault>
       <w:rPr>
@@ -3102,7 +3718,7 @@
       </w:pPr>
     </w:pPrDefault>
   </w:docDefaults>
-  <w:latentStyles w:defLockedState="0" w:defUIPriority="99" w:defSemiHidden="0" w:defUnhideWhenUsed="0" w:defQFormat="0" w:count="372">
+  <w:latentStyles w:defLockedState="0" w:defUIPriority="99" w:defSemiHidden="0" w:defUnhideWhenUsed="0" w:defQFormat="0" w:count="371">
     <w:lsdException w:name="Normal" w:uiPriority="0" w:qFormat="1"/>
     <w:lsdException w:name="heading 1" w:uiPriority="9" w:qFormat="1"/>
     <w:lsdException w:name="heading 2" w:semiHidden="1" w:uiPriority="9" w:unhideWhenUsed="1" w:qFormat="1"/>
@@ -3474,11 +4090,14 @@
     <w:lsdException w:name="List Table 5 Dark Accent 6" w:uiPriority="50"/>
     <w:lsdException w:name="List Table 6 Colorful Accent 6" w:uiPriority="51"/>
     <w:lsdException w:name="List Table 7 Colorful Accent 6" w:uiPriority="52"/>
-    <w:lsdException w:name="Mention" w:semiHidden="1" w:unhideWhenUsed="1"/>
   </w:latentStyles>
   <w:style w:type="paragraph" w:default="1" w:styleId="Normal">
     <w:name w:val="Normal"/>
     <w:qFormat/>
+    <w:rsid w:val="00DC5B8E"/>
+    <w:pPr>
+      <w:jc w:val="both"/>
+    </w:pPr>
   </w:style>
   <w:style w:type="paragraph" w:styleId="Titre1">
     <w:name w:val="heading 1"/>
@@ -3643,7 +4262,6 @@
     <w:rsid w:val="005D50FA"/>
     <w:pPr>
       <w:spacing w:after="0" w:line="240" w:lineRule="auto"/>
-      <w:jc w:val="both"/>
     </w:pPr>
     <w:rPr>
       <w:b/>
@@ -3662,7 +4280,6 @@
         <w:bottom w:val="single" w:sz="4" w:space="8" w:color="2E74B5"/>
       </w:pBdr>
       <w:spacing w:after="0" w:line="240" w:lineRule="auto"/>
-      <w:jc w:val="both"/>
     </w:pPr>
     <w:rPr>
       <w:sz w:val="24"/>
@@ -3682,7 +4299,6 @@
         <w:tab w:val="right" w:pos="9072"/>
       </w:tabs>
       <w:spacing w:after="0" w:line="240" w:lineRule="auto"/>
-      <w:jc w:val="both"/>
     </w:pPr>
     <w:rPr>
       <w:sz w:val="24"/>
@@ -3718,7 +4334,6 @@
     <w:rsid w:val="005D50FA"/>
     <w:pPr>
       <w:spacing w:before="480" w:line="276" w:lineRule="auto"/>
-      <w:jc w:val="both"/>
       <w:outlineLvl w:val="9"/>
     </w:pPr>
     <w:rPr>
@@ -3739,7 +4354,6 @@
     <w:rsid w:val="005D50FA"/>
     <w:pPr>
       <w:spacing w:before="120" w:after="0" w:line="240" w:lineRule="auto"/>
-      <w:jc w:val="both"/>
     </w:pPr>
     <w:rPr>
       <w:b/>
@@ -3770,7 +4384,6 @@
     <w:pPr>
       <w:spacing w:after="0" w:line="240" w:lineRule="auto"/>
       <w:ind w:left="240"/>
-      <w:jc w:val="both"/>
     </w:pPr>
     <w:rPr>
       <w:b/>
@@ -3781,16 +4394,14 @@
     <w:name w:val="MonTitre1"/>
     <w:basedOn w:val="Titre1"/>
     <w:qFormat/>
-    <w:rsid w:val="005D50FA"/>
+    <w:rsid w:val="001B244F"/>
     <w:pPr>
       <w:pBdr>
         <w:bottom w:val="single" w:sz="4" w:space="1" w:color="2E74B5"/>
       </w:pBdr>
-      <w:spacing w:after="120" w:line="240" w:lineRule="auto"/>
-      <w:jc w:val="both"/>
+      <w:spacing w:before="360" w:after="240" w:line="240" w:lineRule="auto"/>
     </w:pPr>
     <w:rPr>
-      <w:b/>
       <w:color w:val="2E74B5"/>
       <w:sz w:val="36"/>
     </w:rPr>
@@ -3805,7 +4416,6 @@
     <w:rsid w:val="005D50FA"/>
     <w:pPr>
       <w:spacing w:after="200" w:line="240" w:lineRule="auto"/>
-      <w:jc w:val="both"/>
     </w:pPr>
     <w:rPr>
       <w:i/>
@@ -3819,14 +4429,12 @@
     <w:name w:val="MonTitre2"/>
     <w:basedOn w:val="Titre2"/>
     <w:qFormat/>
-    <w:rsid w:val="005D50FA"/>
+    <w:rsid w:val="00840F53"/>
     <w:pPr>
       <w:spacing w:after="80" w:line="240" w:lineRule="auto"/>
-      <w:jc w:val="both"/>
     </w:pPr>
     <w:rPr>
       <w:rFonts w:asciiTheme="minorHAnsi" w:hAnsiTheme="minorHAnsi"/>
-      <w:b/>
       <w:color w:val="000000" w:themeColor="text1"/>
       <w:sz w:val="32"/>
     </w:rPr>
@@ -4145,7 +4753,7 @@
 </file>
 
 <file path=customXml/itemProps1.xml><?xml version="1.0" encoding="utf-8"?>
-<ds:datastoreItem xmlns:ds="http://schemas.openxmlformats.org/officeDocument/2006/customXml" ds:itemID="{DDA48E90-473B-4C8E-BB65-8B9C479B9DE2}">
+<ds:datastoreItem xmlns:ds="http://schemas.openxmlformats.org/officeDocument/2006/customXml" ds:itemID="{C1880834-7B8C-4250-8FB3-B21E1196DEDB}">
   <ds:schemaRefs>
     <ds:schemaRef ds:uri="http://schemas.openxmlformats.org/officeDocument/2006/bibliography"/>
   </ds:schemaRefs>

</xml_diff>